<commit_message>
Think I've gotten task 16 to an okay level, gonna do the spike report, upload it, and get feedback to see if it is sufficient or if I need to add more, and ask for suggestions in the latter case.
</commit_message>
<xml_diff>
--- a/16 - Spike - Goal Oriented Action Planning/Spike Report - Task 16 - Goal-Oriented Action Planning.docx
+++ b/16 - Spike - Goal Oriented Action Planning/Spike Report - Task 16 - Goal-Oriented Action Planning.docx
@@ -184,7 +184,7 @@
         </w:numPr>
       </w:pPr>
       <w:r>
-        <w:t>The agent has two weapons at a time, with a limited number of magazines. While patrolling, they must consider if their ammo remaining, between the two weapons, will theoretically be sufficient to reduce the target’s HP to 0. If it is not, the agent must return to an ammunition station to exchange weapons for others. The choice of weapons should be random, weighted based on how effective that weapon has been in damaging the target.</w:t>
+        <w:t>The agent will have to contend with hunger, which will be increased with each step it takes, and each shot it fires. When its hunger reaches a threshold, it must consider whether to continue its current actions, or return to the food station and eat if it would not compromise its current attack against the target. When its hunger reaches a high enough level that if it continued its current actions it would not have the stamina to return to a food station to reduce its hunger (based on the maximum possible distance between itself and the food station), it must return to the food station and eat.</w:t>
       </w:r>
     </w:p>
     <w:p>
@@ -196,7 +196,37 @@
         </w:numPr>
       </w:pPr>
       <w:r>
-        <w:t xml:space="preserve">When aiming its shot, the agent will consider whether staying with its current weapon or its secondary weapon will be more conducive or sufficient in reducing the target’s HP to 0, in terms of shot impact, speed, rounds per minute. For example, if the target has less than full health, the soldier shouldn’t use two rifle rounds to take out the target. </w:t>
+        <w:t xml:space="preserve">The </w:t>
+      </w:r>
+      <w:r>
+        <w:t>soldier</w:t>
+      </w:r>
+      <w:r>
+        <w:t xml:space="preserve"> has two weapons at a time, with a limited number of magazines. Wh</w:t>
+      </w:r>
+      <w:r>
+        <w:t>en</w:t>
+      </w:r>
+      <w:r>
+        <w:t xml:space="preserve"> patrolling, they must consider if their ammo remaining, between the two weapons, will theoretically be sufficient to reduce the target’s HP to 0. If it is not, the agent must return to an ammunition station to</w:t>
+      </w:r>
+      <w:r>
+        <w:t xml:space="preserve"> get new weapons</w:t>
+      </w:r>
+      <w:r>
+        <w:t xml:space="preserve">. </w:t>
+      </w:r>
+      <w:r>
+        <w:t xml:space="preserve">When attacking, if the soldier runs out of ammo, they must return to the ammo station to exchange their weapons. </w:t>
+      </w:r>
+      <w:r>
+        <w:t>The choice of weapons should be random</w:t>
+      </w:r>
+      <w:r>
+        <w:t>, and all weapons, including the ones just handed back, will be available</w:t>
+      </w:r>
+      <w:r>
+        <w:t>.</w:t>
       </w:r>
     </w:p>
     <w:p>
@@ -208,7 +238,16 @@
         </w:numPr>
       </w:pPr>
       <w:r>
-        <w:t>The agent will have to contend with hunger, which will be increased with each step it takes, and each shot it fires. When its hunger reaches a threshold, it must consider whether to continue its current actions, or return to the food station and eat if it would not compromise its current attack against the target. When its hunger reaches a high enough level that if it continued its current actions it would not have the stamina to return to a food station to reduce its hunger (based on the maximum possible distance between itself and the food station), it must return to the food station and eat.</w:t>
+        <w:t>When aiming its shot, the agent will consider whether staying with its current weapon or its secondary weapon will be more conducive or sufficient in reducing the target’s HP to 0, in terms of shot impact, speed, rounds per minute. For example, if the target has less than full health, the soldier shouldn’t use two rifle rounds to take out the target</w:t>
+      </w:r>
+      <w:r>
+        <w:t xml:space="preserve"> if another weapon would also reduce the target’s health to 0</w:t>
+      </w:r>
+      <w:r>
+        <w:t xml:space="preserve"> in one shot</w:t>
+      </w:r>
+      <w:r>
+        <w:t xml:space="preserve">. </w:t>
       </w:r>
     </w:p>
     <w:p>
@@ -219,11 +258,78 @@
           <w:numId w:val="1"/>
         </w:numPr>
       </w:pPr>
-      <w:r>
-        <w:t>…</w:t>
-      </w:r>
       <w:bookmarkStart w:id="0" w:name="_GoBack"/>
       <w:bookmarkEnd w:id="0"/>
+      <w:r>
+        <w:t>First, I took the code outlining what each weapon was, as well as the code for pooling projectiles, and created a weapon class that could hold the appropriate variables and be passed from world to soldier and back.</w:t>
+      </w:r>
+    </w:p>
+    <w:p>
+      <w:pPr>
+        <w:pStyle w:val="ListParagraph"/>
+        <w:numPr>
+          <w:ilvl w:val="0"/>
+          <w:numId w:val="1"/>
+        </w:numPr>
+      </w:pPr>
+      <w:r>
+        <w:t>Created points for ammo station and food station</w:t>
+      </w:r>
+    </w:p>
+    <w:p>
+      <w:pPr>
+        <w:pStyle w:val="ListParagraph"/>
+        <w:numPr>
+          <w:ilvl w:val="0"/>
+          <w:numId w:val="1"/>
+        </w:numPr>
+      </w:pPr>
+      <w:r>
+        <w:lastRenderedPageBreak/>
+        <w:t xml:space="preserve">Added logic for considering when to swap to the next weapon, and to go to the ammo station if </w:t>
+      </w:r>
+      <w:r>
+        <w:t xml:space="preserve">attacking and </w:t>
+      </w:r>
+      <w:r>
+        <w:t>out of ammo</w:t>
+      </w:r>
+      <w:r>
+        <w:t xml:space="preserve">, or patrolling and ammo would be insufficient to kill the target when encountered. </w:t>
+      </w:r>
+    </w:p>
+    <w:p>
+      <w:pPr>
+        <w:pStyle w:val="ListParagraph"/>
+        <w:numPr>
+          <w:ilvl w:val="0"/>
+          <w:numId w:val="1"/>
+        </w:numPr>
+      </w:pPr>
+      <w:r>
+        <w:t>Added logic for handling explosive weapons, for not firing one if too close to the target, and for avoiding existing explosive projectiles so as not to get caught in the blast radius</w:t>
+      </w:r>
+      <w:r>
+        <w:t>.</w:t>
+      </w:r>
+    </w:p>
+    <w:p>
+      <w:pPr>
+        <w:pStyle w:val="ListParagraph"/>
+        <w:numPr>
+          <w:ilvl w:val="0"/>
+          <w:numId w:val="1"/>
+        </w:numPr>
+      </w:pPr>
+      <w:r>
+        <w:t xml:space="preserve">Added logic for checking if </w:t>
+      </w:r>
+      <w:r>
+        <w:t>the soldier will starve if they don’t go and get food now, and for sending them to the food station to satiate its hunger</w:t>
+      </w:r>
+      <w:r>
+        <w:t>.</w:t>
+      </w:r>
     </w:p>
     <w:p>
       <w:pPr>
@@ -299,7 +405,6 @@
         </w:numPr>
       </w:pPr>
       <w:r>
-        <w:lastRenderedPageBreak/>
         <w:t xml:space="preserve">T: </w:t>
       </w:r>
       <w:r>
@@ -1567,7 +1672,7 @@
 </file>
 
 <file path=customXml/itemProps1.xml><?xml version="1.0" encoding="utf-8"?>
-<ds:datastoreItem xmlns:ds="http://schemas.openxmlformats.org/officeDocument/2006/customXml" ds:itemID="{50C58219-3095-4517-B16E-E257DF4D41F6}">
+<ds:datastoreItem xmlns:ds="http://schemas.openxmlformats.org/officeDocument/2006/customXml" ds:itemID="{C8723A58-8FF1-4911-BA1C-3A5E1F9A3EC1}">
   <ds:schemaRefs>
     <ds:schemaRef ds:uri="http://schemas.openxmlformats.org/officeDocument/2006/bibliography"/>
   </ds:schemaRefs>

</xml_diff>

<commit_message>
Got spike report into a draft state and submitted it requesting feedback, since I am now not sure that what I was doing for it meets the task's requirements. It certainly doesn't help that the task instructions say "give us this" without any overview of what might be a good idea in going about making that.
</commit_message>
<xml_diff>
--- a/16 - Spike - Goal Oriented Action Planning/Spike Report - Task 16 - Goal-Oriented Action Planning.docx
+++ b/16 - Spike - Goal Oriented Action Planning/Spike Report - Task 16 - Goal-Oriented Action Planning.docx
@@ -3,6 +3,8 @@
 <w:document xmlns:wpc="http://schemas.microsoft.com/office/word/2010/wordprocessingCanvas" xmlns:cx="http://schemas.microsoft.com/office/drawing/2014/chartex" xmlns:cx1="http://schemas.microsoft.com/office/drawing/2015/9/8/chartex" xmlns:cx2="http://schemas.microsoft.com/office/drawing/2015/10/21/chartex" xmlns:cx3="http://schemas.microsoft.com/office/drawing/2016/5/9/chartex" xmlns:cx4="http://schemas.microsoft.com/office/drawing/2016/5/10/chartex" xmlns:cx5="http://schemas.microsoft.com/office/drawing/2016/5/11/chartex" xmlns:cx6="http://schemas.microsoft.com/office/drawing/2016/5/12/chartex" xmlns:cx7="http://schemas.microsoft.com/office/drawing/2016/5/13/chartex" xmlns:cx8="http://schemas.microsoft.com/office/drawing/2016/5/14/chartex" xmlns:mc="http://schemas.openxmlformats.org/markup-compatibility/2006" xmlns:aink="http://schemas.microsoft.com/office/drawing/2016/ink" xmlns:am3d="http://schemas.microsoft.com/office/drawing/2017/model3d" xmlns:o="urn:schemas-microsoft-com:office:office" xmlns:r="http://schemas.openxmlformats.org/officeDocument/2006/relationships" xmlns:m="http://schemas.openxmlformats.org/officeDocument/2006/math" xmlns:v="urn:schemas-microsoft-com:vml" xmlns:wp14="http://schemas.microsoft.com/office/word/2010/wordprocessingDrawing" xmlns:wp="http://schemas.openxmlformats.org/drawingml/2006/wordprocessingDrawing" xmlns:w10="urn:schemas-microsoft-com:office:word" xmlns:w="http://schemas.openxmlformats.org/wordprocessingml/2006/main" xmlns:w14="http://schemas.microsoft.com/office/word/2010/wordml" xmlns:w15="http://schemas.microsoft.com/office/word/2012/wordml" xmlns:w16cid="http://schemas.microsoft.com/office/word/2016/wordml/cid" xmlns:w16se="http://schemas.microsoft.com/office/word/2015/wordml/symex" xmlns:wpg="http://schemas.microsoft.com/office/word/2010/wordprocessingGroup" xmlns:wpi="http://schemas.microsoft.com/office/word/2010/wordprocessingInk" xmlns:wne="http://schemas.microsoft.com/office/word/2006/wordml" xmlns:wps="http://schemas.microsoft.com/office/word/2010/wordprocessingShape" mc:Ignorable="w14 w15 w16se w16cid wp14">
   <w:body>
     <w:p>
+      <w:bookmarkStart w:id="0" w:name="_GoBack"/>
+      <w:bookmarkEnd w:id="0"/>
       <w:r>
         <w:rPr>
           <w:rStyle w:val="Heading1Char"/>
@@ -258,8 +260,6 @@
           <w:numId w:val="1"/>
         </w:numPr>
       </w:pPr>
-      <w:bookmarkStart w:id="0" w:name="_GoBack"/>
-      <w:bookmarkEnd w:id="0"/>
       <w:r>
         <w:t>First, I took the code outlining what each weapon was, as well as the code for pooling projectiles, and created a weapon class that could hold the appropriate variables and be passed from world to soldier and back.</w:t>
       </w:r>
@@ -275,6 +275,9 @@
       <w:r>
         <w:t>Created points for ammo station and food station</w:t>
       </w:r>
+      <w:r>
+        <w:t>.</w:t>
+      </w:r>
     </w:p>
     <w:p>
       <w:pPr>
@@ -333,14 +336,6 @@
     </w:p>
     <w:p>
       <w:pPr>
-        <w:pStyle w:val="Heading1"/>
-      </w:pPr>
-      <w:r>
-        <w:t>Instructions for Operating the Code</w:t>
-      </w:r>
-    </w:p>
-    <w:p>
-      <w:pPr>
         <w:pStyle w:val="ListParagraph"/>
         <w:numPr>
           <w:ilvl w:val="0"/>
@@ -348,13 +343,21 @@
         </w:numPr>
       </w:pPr>
       <w:r>
-        <w:t xml:space="preserve">A: toggle the display of agents’ </w:t>
-      </w:r>
-      <w:r>
-        <w:t>collision</w:t>
-      </w:r>
-      <w:r>
-        <w:t xml:space="preserve"> avoidance range.</w:t>
+        <w:t>Looking at canvas instructions and instructions pdf again after the lecture and having done all this, not sure it meets the requirements for this task, so submitting a draft to get feedback and moving on to the next task</w:t>
+      </w:r>
+      <w:r>
+        <w:t xml:space="preserve"> in the meantime</w:t>
+      </w:r>
+      <w:r>
+        <w:t>.</w:t>
+      </w:r>
+    </w:p>
+    <w:p>
+      <w:pPr>
+        <w:pStyle w:val="Heading1"/>
+      </w:pPr>
+      <w:r>
+        <w:t>Instructions for Operating the Code</w:t>
       </w:r>
     </w:p>
     <w:p>
@@ -366,10 +369,13 @@
         </w:numPr>
       </w:pPr>
       <w:r>
-        <w:t>I: toggle the display of agents’ force, velocity and net desired change in position.</w:t>
-      </w:r>
-      <w:r>
-        <w:t xml:space="preserve"> </w:t>
+        <w:t xml:space="preserve">A: toggle the display of agents’ </w:t>
+      </w:r>
+      <w:r>
+        <w:t>collision</w:t>
+      </w:r>
+      <w:r>
+        <w:t xml:space="preserve"> avoidance range.</w:t>
       </w:r>
     </w:p>
     <w:p>
@@ -381,7 +387,10 @@
         </w:numPr>
       </w:pPr>
       <w:r>
-        <w:t>P: pause or un-pause the game.</w:t>
+        <w:t>I: toggle the display of agents’ force, velocity and net desired change in position.</w:t>
+      </w:r>
+      <w:r>
+        <w:t xml:space="preserve"> </w:t>
       </w:r>
     </w:p>
     <w:p>
@@ -393,7 +402,7 @@
         </w:numPr>
       </w:pPr>
       <w:r>
-        <w:t>S: re-spawn a dead soldier.</w:t>
+        <w:t>P: pause or un-pause the game.</w:t>
       </w:r>
     </w:p>
     <w:p>
@@ -405,10 +414,7 @@
         </w:numPr>
       </w:pPr>
       <w:r>
-        <w:t xml:space="preserve">T: </w:t>
-      </w:r>
-      <w:r>
-        <w:t>re-spawn a dead target.</w:t>
+        <w:t>S: re-spawn a dead soldier.</w:t>
       </w:r>
     </w:p>
     <w:p>
@@ -420,13 +426,10 @@
         </w:numPr>
       </w:pPr>
       <w:r>
-        <w:t xml:space="preserve">W: scroll through </w:t>
-      </w:r>
-      <w:r>
-        <w:t>soldier</w:t>
-      </w:r>
-      <w:r>
-        <w:t xml:space="preserve"> weapons.</w:t>
+        <w:t xml:space="preserve">T: </w:t>
+      </w:r>
+      <w:r>
+        <w:t>re-spawn a dead target.</w:t>
       </w:r>
     </w:p>
     <w:p>
@@ -438,6 +441,24 @@
         </w:numPr>
       </w:pPr>
       <w:r>
+        <w:t xml:space="preserve">W: scroll through </w:t>
+      </w:r>
+      <w:r>
+        <w:t>soldier</w:t>
+      </w:r>
+      <w:r>
+        <w:t xml:space="preserve"> weapons.</w:t>
+      </w:r>
+    </w:p>
+    <w:p>
+      <w:pPr>
+        <w:pStyle w:val="ListParagraph"/>
+        <w:numPr>
+          <w:ilvl w:val="0"/>
+          <w:numId w:val="1"/>
+        </w:numPr>
+      </w:pPr>
+      <w:r>
         <w:t xml:space="preserve">Escape: exit the </w:t>
       </w:r>
       <w:r>
@@ -458,29 +479,210 @@
         <w:pStyle w:val="Heading1"/>
       </w:pPr>
       <w:r>
-        <w:lastRenderedPageBreak/>
-        <w:t>Code Snippets</w:t>
-      </w:r>
-    </w:p>
-    <w:p>
-      <w:pPr>
         <w:rPr>
           <w:noProof/>
         </w:rPr>
-      </w:pPr>
-      <w:r>
+        <w:lastRenderedPageBreak/>
+        <w:drawing>
+          <wp:anchor distT="0" distB="0" distL="114300" distR="114300" simplePos="0" relativeHeight="251659264" behindDoc="0" locked="0" layoutInCell="1" allowOverlap="1" wp14:anchorId="7294CFFC" wp14:editId="16B58A5E">
+            <wp:simplePos x="0" y="0"/>
+            <wp:positionH relativeFrom="column">
+              <wp:posOffset>0</wp:posOffset>
+            </wp:positionH>
+            <wp:positionV relativeFrom="paragraph">
+              <wp:posOffset>327660</wp:posOffset>
+            </wp:positionV>
+            <wp:extent cx="5731510" cy="2657475"/>
+            <wp:effectExtent l="0" t="0" r="2540" b="9525"/>
+            <wp:wrapTight wrapText="bothSides">
+              <wp:wrapPolygon edited="0">
+                <wp:start x="0" y="0"/>
+                <wp:lineTo x="0" y="21523"/>
+                <wp:lineTo x="21538" y="21523"/>
+                <wp:lineTo x="21538" y="0"/>
+                <wp:lineTo x="0" y="0"/>
+              </wp:wrapPolygon>
+            </wp:wrapTight>
+            <wp:docPr id="1" name="Picture 1"/>
+            <wp:cNvGraphicFramePr>
+              <a:graphicFrameLocks xmlns:a="http://schemas.openxmlformats.org/drawingml/2006/main" noChangeAspect="1"/>
+            </wp:cNvGraphicFramePr>
+            <a:graphic xmlns:a="http://schemas.openxmlformats.org/drawingml/2006/main">
+              <a:graphicData uri="http://schemas.openxmlformats.org/drawingml/2006/picture">
+                <pic:pic xmlns:pic="http://schemas.openxmlformats.org/drawingml/2006/picture">
+                  <pic:nvPicPr>
+                    <pic:cNvPr id="1" name=""/>
+                    <pic:cNvPicPr/>
+                  </pic:nvPicPr>
+                  <pic:blipFill>
+                    <a:blip r:embed="rId6"/>
+                    <a:stretch>
+                      <a:fillRect/>
+                    </a:stretch>
+                  </pic:blipFill>
+                  <pic:spPr>
+                    <a:xfrm>
+                      <a:off x="0" y="0"/>
+                      <a:ext cx="5731510" cy="2657475"/>
+                    </a:xfrm>
+                    <a:prstGeom prst="rect">
+                      <a:avLst/>
+                    </a:prstGeom>
+                  </pic:spPr>
+                </pic:pic>
+              </a:graphicData>
+            </a:graphic>
+          </wp:anchor>
+        </w:drawing>
+      </w:r>
+      <w:r>
+        <w:t>Code Snippets</w:t>
+      </w:r>
+    </w:p>
+    <w:p>
+      <w:pPr>
         <w:rPr>
           <w:noProof/>
         </w:rPr>
-        <w:t xml:space="preserve">   </w:t>
-      </w:r>
-    </w:p>
-    <w:p>
-      <w:pPr>
+      </w:pPr>
+      <w:r>
         <w:rPr>
           <w:noProof/>
         </w:rPr>
-      </w:pPr>
+        <w:drawing>
+          <wp:anchor distT="0" distB="0" distL="114300" distR="114300" simplePos="0" relativeHeight="251661312" behindDoc="0" locked="0" layoutInCell="1" allowOverlap="1" wp14:anchorId="6791340C" wp14:editId="5BC5A31B">
+            <wp:simplePos x="0" y="0"/>
+            <wp:positionH relativeFrom="column">
+              <wp:posOffset>-2540</wp:posOffset>
+            </wp:positionH>
+            <wp:positionV relativeFrom="paragraph">
+              <wp:posOffset>2940685</wp:posOffset>
+            </wp:positionV>
+            <wp:extent cx="5731510" cy="3682365"/>
+            <wp:effectExtent l="0" t="0" r="2540" b="0"/>
+            <wp:wrapTight wrapText="bothSides">
+              <wp:wrapPolygon edited="0">
+                <wp:start x="0" y="0"/>
+                <wp:lineTo x="0" y="21455"/>
+                <wp:lineTo x="21538" y="21455"/>
+                <wp:lineTo x="21538" y="0"/>
+                <wp:lineTo x="0" y="0"/>
+              </wp:wrapPolygon>
+            </wp:wrapTight>
+            <wp:docPr id="2" name="Picture 2"/>
+            <wp:cNvGraphicFramePr>
+              <a:graphicFrameLocks xmlns:a="http://schemas.openxmlformats.org/drawingml/2006/main" noChangeAspect="1"/>
+            </wp:cNvGraphicFramePr>
+            <a:graphic xmlns:a="http://schemas.openxmlformats.org/drawingml/2006/main">
+              <a:graphicData uri="http://schemas.openxmlformats.org/drawingml/2006/picture">
+                <pic:pic xmlns:pic="http://schemas.openxmlformats.org/drawingml/2006/picture">
+                  <pic:nvPicPr>
+                    <pic:cNvPr id="1" name=""/>
+                    <pic:cNvPicPr/>
+                  </pic:nvPicPr>
+                  <pic:blipFill>
+                    <a:blip r:embed="rId7"/>
+                    <a:stretch>
+                      <a:fillRect/>
+                    </a:stretch>
+                  </pic:blipFill>
+                  <pic:spPr>
+                    <a:xfrm>
+                      <a:off x="0" y="0"/>
+                      <a:ext cx="5731510" cy="3682365"/>
+                    </a:xfrm>
+                    <a:prstGeom prst="rect">
+                      <a:avLst/>
+                    </a:prstGeom>
+                  </pic:spPr>
+                </pic:pic>
+              </a:graphicData>
+            </a:graphic>
+          </wp:anchor>
+        </w:drawing>
+      </w:r>
+      <w:r>
+        <w:rPr>
+          <w:noProof/>
+        </w:rPr>
+        <w:t xml:space="preserve">  </w:t>
+      </w:r>
+    </w:p>
+    <w:p>
+      <w:pPr>
+        <w:rPr>
+          <w:noProof/>
+        </w:rPr>
+      </w:pPr>
+    </w:p>
+    <w:p>
+      <w:pPr>
+        <w:rPr>
+          <w:noProof/>
+        </w:rPr>
+      </w:pPr>
+      <w:r>
+        <w:rPr>
+          <w:noProof/>
+        </w:rPr>
+        <w:drawing>
+          <wp:anchor distT="0" distB="0" distL="114300" distR="114300" simplePos="0" relativeHeight="251667456" behindDoc="0" locked="0" layoutInCell="1" allowOverlap="1" wp14:anchorId="0E9AD3DA" wp14:editId="771C6DF1">
+            <wp:simplePos x="0" y="0"/>
+            <wp:positionH relativeFrom="column">
+              <wp:posOffset>2283460</wp:posOffset>
+            </wp:positionH>
+            <wp:positionV relativeFrom="paragraph">
+              <wp:posOffset>29845</wp:posOffset>
+            </wp:positionV>
+            <wp:extent cx="3448050" cy="1711960"/>
+            <wp:effectExtent l="0" t="0" r="0" b="2540"/>
+            <wp:wrapTight wrapText="bothSides">
+              <wp:wrapPolygon edited="0">
+                <wp:start x="0" y="0"/>
+                <wp:lineTo x="0" y="21392"/>
+                <wp:lineTo x="21481" y="21392"/>
+                <wp:lineTo x="21481" y="0"/>
+                <wp:lineTo x="0" y="0"/>
+              </wp:wrapPolygon>
+            </wp:wrapTight>
+            <wp:docPr id="5" name="Picture 5"/>
+            <wp:cNvGraphicFramePr>
+              <a:graphicFrameLocks xmlns:a="http://schemas.openxmlformats.org/drawingml/2006/main" noChangeAspect="1"/>
+            </wp:cNvGraphicFramePr>
+            <a:graphic xmlns:a="http://schemas.openxmlformats.org/drawingml/2006/main">
+              <a:graphicData uri="http://schemas.openxmlformats.org/drawingml/2006/picture">
+                <pic:pic xmlns:pic="http://schemas.openxmlformats.org/drawingml/2006/picture">
+                  <pic:nvPicPr>
+                    <pic:cNvPr id="1" name=""/>
+                    <pic:cNvPicPr/>
+                  </pic:nvPicPr>
+                  <pic:blipFill>
+                    <a:blip r:embed="rId8"/>
+                    <a:stretch>
+                      <a:fillRect/>
+                    </a:stretch>
+                  </pic:blipFill>
+                  <pic:spPr>
+                    <a:xfrm>
+                      <a:off x="0" y="0"/>
+                      <a:ext cx="3448050" cy="1711960"/>
+                    </a:xfrm>
+                    <a:prstGeom prst="rect">
+                      <a:avLst/>
+                    </a:prstGeom>
+                  </pic:spPr>
+                </pic:pic>
+              </a:graphicData>
+            </a:graphic>
+            <wp14:sizeRelH relativeFrom="margin">
+              <wp14:pctWidth>0</wp14:pctWidth>
+            </wp14:sizeRelH>
+            <wp14:sizeRelV relativeFrom="margin">
+              <wp14:pctHeight>0</wp14:pctHeight>
+            </wp14:sizeRelV>
+          </wp:anchor>
+        </w:drawing>
+      </w:r>
       <w:r>
         <w:rPr>
           <w:noProof/>
@@ -488,25 +690,121 @@
         <w:br w:type="page"/>
       </w:r>
     </w:p>
-    <w:p/>
-    <w:p>
-      <w:r>
-        <w:br w:type="page"/>
-      </w:r>
-    </w:p>
-    <w:p>
-      <w:pPr>
+    <w:p>
+      <w:r>
         <w:rPr>
           <w:noProof/>
         </w:rPr>
-      </w:pPr>
+        <w:lastRenderedPageBreak/>
+        <w:drawing>
+          <wp:anchor distT="0" distB="0" distL="114300" distR="114300" simplePos="0" relativeHeight="251663360" behindDoc="0" locked="0" layoutInCell="1" allowOverlap="1" wp14:anchorId="25A2E7E8" wp14:editId="44605906">
+            <wp:simplePos x="0" y="0"/>
+            <wp:positionH relativeFrom="column">
+              <wp:posOffset>-47625</wp:posOffset>
+            </wp:positionH>
+            <wp:positionV relativeFrom="paragraph">
+              <wp:posOffset>0</wp:posOffset>
+            </wp:positionV>
+            <wp:extent cx="5731510" cy="4070985"/>
+            <wp:effectExtent l="0" t="0" r="2540" b="5715"/>
+            <wp:wrapTight wrapText="bothSides">
+              <wp:wrapPolygon edited="0">
+                <wp:start x="0" y="0"/>
+                <wp:lineTo x="0" y="21529"/>
+                <wp:lineTo x="21538" y="21529"/>
+                <wp:lineTo x="21538" y="0"/>
+                <wp:lineTo x="0" y="0"/>
+              </wp:wrapPolygon>
+            </wp:wrapTight>
+            <wp:docPr id="3" name="Picture 3"/>
+            <wp:cNvGraphicFramePr>
+              <a:graphicFrameLocks xmlns:a="http://schemas.openxmlformats.org/drawingml/2006/main" noChangeAspect="1"/>
+            </wp:cNvGraphicFramePr>
+            <a:graphic xmlns:a="http://schemas.openxmlformats.org/drawingml/2006/main">
+              <a:graphicData uri="http://schemas.openxmlformats.org/drawingml/2006/picture">
+                <pic:pic xmlns:pic="http://schemas.openxmlformats.org/drawingml/2006/picture">
+                  <pic:nvPicPr>
+                    <pic:cNvPr id="1" name=""/>
+                    <pic:cNvPicPr/>
+                  </pic:nvPicPr>
+                  <pic:blipFill>
+                    <a:blip r:embed="rId9"/>
+                    <a:stretch>
+                      <a:fillRect/>
+                    </a:stretch>
+                  </pic:blipFill>
+                  <pic:spPr>
+                    <a:xfrm>
+                      <a:off x="0" y="0"/>
+                      <a:ext cx="5731510" cy="4070985"/>
+                    </a:xfrm>
+                    <a:prstGeom prst="rect">
+                      <a:avLst/>
+                    </a:prstGeom>
+                  </pic:spPr>
+                </pic:pic>
+              </a:graphicData>
+            </a:graphic>
+          </wp:anchor>
+        </w:drawing>
+      </w:r>
     </w:p>
     <w:p>
       <w:r>
         <w:rPr>
           <w:noProof/>
         </w:rPr>
-        <w:t xml:space="preserve"> </w:t>
+        <w:drawing>
+          <wp:anchor distT="0" distB="0" distL="114300" distR="114300" simplePos="0" relativeHeight="251665408" behindDoc="0" locked="0" layoutInCell="1" allowOverlap="1" wp14:anchorId="32834DB4" wp14:editId="154B267A">
+            <wp:simplePos x="0" y="0"/>
+            <wp:positionH relativeFrom="column">
+              <wp:posOffset>-47625</wp:posOffset>
+            </wp:positionH>
+            <wp:positionV relativeFrom="paragraph">
+              <wp:posOffset>638175</wp:posOffset>
+            </wp:positionV>
+            <wp:extent cx="5731510" cy="3843020"/>
+            <wp:effectExtent l="0" t="0" r="2540" b="5080"/>
+            <wp:wrapTight wrapText="bothSides">
+              <wp:wrapPolygon edited="0">
+                <wp:start x="0" y="0"/>
+                <wp:lineTo x="0" y="21521"/>
+                <wp:lineTo x="21538" y="21521"/>
+                <wp:lineTo x="21538" y="0"/>
+                <wp:lineTo x="0" y="0"/>
+              </wp:wrapPolygon>
+            </wp:wrapTight>
+            <wp:docPr id="4" name="Picture 4"/>
+            <wp:cNvGraphicFramePr>
+              <a:graphicFrameLocks xmlns:a="http://schemas.openxmlformats.org/drawingml/2006/main" noChangeAspect="1"/>
+            </wp:cNvGraphicFramePr>
+            <a:graphic xmlns:a="http://schemas.openxmlformats.org/drawingml/2006/main">
+              <a:graphicData uri="http://schemas.openxmlformats.org/drawingml/2006/picture">
+                <pic:pic xmlns:pic="http://schemas.openxmlformats.org/drawingml/2006/picture">
+                  <pic:nvPicPr>
+                    <pic:cNvPr id="1" name=""/>
+                    <pic:cNvPicPr/>
+                  </pic:nvPicPr>
+                  <pic:blipFill>
+                    <a:blip r:embed="rId10"/>
+                    <a:stretch>
+                      <a:fillRect/>
+                    </a:stretch>
+                  </pic:blipFill>
+                  <pic:spPr>
+                    <a:xfrm>
+                      <a:off x="0" y="0"/>
+                      <a:ext cx="5731510" cy="3843020"/>
+                    </a:xfrm>
+                    <a:prstGeom prst="rect">
+                      <a:avLst/>
+                    </a:prstGeom>
+                  </pic:spPr>
+                </pic:pic>
+              </a:graphicData>
+            </a:graphic>
+          </wp:anchor>
+        </w:drawing>
       </w:r>
       <w:r>
         <w:br w:type="page"/>
@@ -517,7 +815,423 @@
         <w:pStyle w:val="Heading1"/>
       </w:pPr>
       <w:r>
+        <w:rPr>
+          <w:noProof/>
+        </w:rPr>
         <w:lastRenderedPageBreak/>
+        <mc:AlternateContent>
+          <mc:Choice Requires="wps">
+            <w:drawing>
+              <wp:anchor distT="0" distB="0" distL="114300" distR="114300" simplePos="0" relativeHeight="251675648" behindDoc="1" locked="0" layoutInCell="1" allowOverlap="1" wp14:anchorId="0305C04D" wp14:editId="3493800C">
+                <wp:simplePos x="0" y="0"/>
+                <wp:positionH relativeFrom="column">
+                  <wp:posOffset>0</wp:posOffset>
+                </wp:positionH>
+                <wp:positionV relativeFrom="paragraph">
+                  <wp:posOffset>6771640</wp:posOffset>
+                </wp:positionV>
+                <wp:extent cx="5731510" cy="635"/>
+                <wp:effectExtent l="0" t="0" r="0" b="0"/>
+                <wp:wrapTight wrapText="bothSides">
+                  <wp:wrapPolygon edited="0">
+                    <wp:start x="0" y="0"/>
+                    <wp:lineTo x="0" y="21600"/>
+                    <wp:lineTo x="21600" y="21600"/>
+                    <wp:lineTo x="21600" y="0"/>
+                  </wp:wrapPolygon>
+                </wp:wrapTight>
+                <wp:docPr id="9" name="Text Box 9"/>
+                <wp:cNvGraphicFramePr/>
+                <a:graphic xmlns:a="http://schemas.openxmlformats.org/drawingml/2006/main">
+                  <a:graphicData uri="http://schemas.microsoft.com/office/word/2010/wordprocessingShape">
+                    <wps:wsp>
+                      <wps:cNvSpPr txBox="1"/>
+                      <wps:spPr>
+                        <a:xfrm>
+                          <a:off x="0" y="0"/>
+                          <a:ext cx="5731510" cy="635"/>
+                        </a:xfrm>
+                        <a:prstGeom prst="rect">
+                          <a:avLst/>
+                        </a:prstGeom>
+                        <a:solidFill>
+                          <a:prstClr val="white"/>
+                        </a:solidFill>
+                        <a:ln>
+                          <a:noFill/>
+                        </a:ln>
+                      </wps:spPr>
+                      <wps:txbx>
+                        <w:txbxContent>
+                          <w:p>
+                            <w:pPr>
+                              <w:pStyle w:val="Caption"/>
+                              <w:rPr>
+                                <w:noProof/>
+                              </w:rPr>
+                            </w:pPr>
+                            <w:r>
+                              <w:t xml:space="preserve">Figure </w:t>
+                            </w:r>
+                            <w:r>
+                              <w:fldChar w:fldCharType="begin"/>
+                            </w:r>
+                            <w:r>
+                              <w:instrText xml:space="preserve"> SEQ Figure \* ARABIC </w:instrText>
+                            </w:r>
+                            <w:r>
+                              <w:fldChar w:fldCharType="separate"/>
+                            </w:r>
+                            <w:r>
+                              <w:rPr>
+                                <w:noProof/>
+                              </w:rPr>
+                              <w:t>1</w:t>
+                            </w:r>
+                            <w:r>
+                              <w:rPr>
+                                <w:noProof/>
+                              </w:rPr>
+                              <w:fldChar w:fldCharType="end"/>
+                            </w:r>
+                            <w:r>
+                              <w:t>: soldier agent is hungry and needs to eat.</w:t>
+                            </w:r>
+                          </w:p>
+                        </w:txbxContent>
+                      </wps:txbx>
+                      <wps:bodyPr rot="0" spcFirstLastPara="0" vertOverflow="overflow" horzOverflow="overflow" vert="horz" wrap="square" lIns="0" tIns="0" rIns="0" bIns="0" numCol="1" spcCol="0" rtlCol="0" fromWordArt="0" anchor="t" anchorCtr="0" forceAA="0" compatLnSpc="1">
+                        <a:prstTxWarp prst="textNoShape">
+                          <a:avLst/>
+                        </a:prstTxWarp>
+                        <a:spAutoFit/>
+                      </wps:bodyPr>
+                    </wps:wsp>
+                  </a:graphicData>
+                </a:graphic>
+              </wp:anchor>
+            </w:drawing>
+          </mc:Choice>
+          <mc:Fallback>
+            <w:pict>
+              <v:shapetype w14:anchorId="0305C04D" id="_x0000_t202" coordsize="21600,21600" o:spt="202" path="m,l,21600r21600,l21600,xe">
+                <v:stroke joinstyle="miter"/>
+                <v:path gradientshapeok="t" o:connecttype="rect"/>
+              </v:shapetype>
+              <v:shape id="Text Box 9" o:spid="_x0000_s1026" type="#_x0000_t202" style="position:absolute;left:0;text-align:left;margin-left:0;margin-top:533.2pt;width:451.3pt;height:.05pt;z-index:-251640832;visibility:visible;mso-wrap-style:square;mso-wrap-distance-left:9pt;mso-wrap-distance-top:0;mso-wrap-distance-right:9pt;mso-wrap-distance-bottom:0;mso-position-horizontal:absolute;mso-position-horizontal-relative:text;mso-position-vertical:absolute;mso-position-vertical-relative:text;v-text-anchor:top" o:gfxdata="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" stroked="f">
+                <v:textbox style="mso-fit-shape-to-text:t" inset="0,0,0,0">
+                  <w:txbxContent>
+                    <w:p>
+                      <w:pPr>
+                        <w:pStyle w:val="Caption"/>
+                        <w:rPr>
+                          <w:noProof/>
+                        </w:rPr>
+                      </w:pPr>
+                      <w:r>
+                        <w:t xml:space="preserve">Figure </w:t>
+                      </w:r>
+                      <w:r>
+                        <w:fldChar w:fldCharType="begin"/>
+                      </w:r>
+                      <w:r>
+                        <w:instrText xml:space="preserve"> SEQ Figure \* ARABIC </w:instrText>
+                      </w:r>
+                      <w:r>
+                        <w:fldChar w:fldCharType="separate"/>
+                      </w:r>
+                      <w:r>
+                        <w:rPr>
+                          <w:noProof/>
+                        </w:rPr>
+                        <w:t>1</w:t>
+                      </w:r>
+                      <w:r>
+                        <w:rPr>
+                          <w:noProof/>
+                        </w:rPr>
+                        <w:fldChar w:fldCharType="end"/>
+                      </w:r>
+                      <w:r>
+                        <w:t>: soldier agent is hungry and needs to eat.</w:t>
+                      </w:r>
+                    </w:p>
+                  </w:txbxContent>
+                </v:textbox>
+                <w10:wrap type="tight"/>
+              </v:shape>
+            </w:pict>
+          </mc:Fallback>
+        </mc:AlternateContent>
+      </w:r>
+      <w:r>
+        <w:rPr>
+          <w:noProof/>
+        </w:rPr>
+        <w:drawing>
+          <wp:anchor distT="0" distB="0" distL="114300" distR="114300" simplePos="0" relativeHeight="251673600" behindDoc="0" locked="0" layoutInCell="1" allowOverlap="1" wp14:anchorId="145FCA2C" wp14:editId="4319485B">
+            <wp:simplePos x="0" y="0"/>
+            <wp:positionH relativeFrom="column">
+              <wp:posOffset>0</wp:posOffset>
+            </wp:positionH>
+            <wp:positionV relativeFrom="paragraph">
+              <wp:posOffset>3687445</wp:posOffset>
+            </wp:positionV>
+            <wp:extent cx="5731510" cy="3027045"/>
+            <wp:effectExtent l="0" t="0" r="2540" b="1905"/>
+            <wp:wrapTight wrapText="bothSides">
+              <wp:wrapPolygon edited="0">
+                <wp:start x="0" y="0"/>
+                <wp:lineTo x="0" y="21478"/>
+                <wp:lineTo x="21538" y="21478"/>
+                <wp:lineTo x="21538" y="0"/>
+                <wp:lineTo x="0" y="0"/>
+              </wp:wrapPolygon>
+            </wp:wrapTight>
+            <wp:docPr id="8" name="Picture 8"/>
+            <wp:cNvGraphicFramePr>
+              <a:graphicFrameLocks xmlns:a="http://schemas.openxmlformats.org/drawingml/2006/main" noChangeAspect="1"/>
+            </wp:cNvGraphicFramePr>
+            <a:graphic xmlns:a="http://schemas.openxmlformats.org/drawingml/2006/main">
+              <a:graphicData uri="http://schemas.openxmlformats.org/drawingml/2006/picture">
+                <pic:pic xmlns:pic="http://schemas.openxmlformats.org/drawingml/2006/picture">
+                  <pic:nvPicPr>
+                    <pic:cNvPr id="1" name=""/>
+                    <pic:cNvPicPr/>
+                  </pic:nvPicPr>
+                  <pic:blipFill>
+                    <a:blip r:embed="rId11"/>
+                    <a:stretch>
+                      <a:fillRect/>
+                    </a:stretch>
+                  </pic:blipFill>
+                  <pic:spPr>
+                    <a:xfrm>
+                      <a:off x="0" y="0"/>
+                      <a:ext cx="5731510" cy="3027045"/>
+                    </a:xfrm>
+                    <a:prstGeom prst="rect">
+                      <a:avLst/>
+                    </a:prstGeom>
+                  </pic:spPr>
+                </pic:pic>
+              </a:graphicData>
+            </a:graphic>
+          </wp:anchor>
+        </w:drawing>
+      </w:r>
+      <w:r>
+        <w:rPr>
+          <w:noProof/>
+        </w:rPr>
+        <mc:AlternateContent>
+          <mc:Choice Requires="wps">
+            <w:drawing>
+              <wp:anchor distT="0" distB="0" distL="114300" distR="114300" simplePos="0" relativeHeight="251671552" behindDoc="1" locked="0" layoutInCell="1" allowOverlap="1" wp14:anchorId="2410CDD0" wp14:editId="4EA70B2B">
+                <wp:simplePos x="0" y="0"/>
+                <wp:positionH relativeFrom="column">
+                  <wp:posOffset>0</wp:posOffset>
+                </wp:positionH>
+                <wp:positionV relativeFrom="paragraph">
+                  <wp:posOffset>3348990</wp:posOffset>
+                </wp:positionV>
+                <wp:extent cx="5731510" cy="635"/>
+                <wp:effectExtent l="0" t="0" r="0" b="0"/>
+                <wp:wrapTight wrapText="bothSides">
+                  <wp:wrapPolygon edited="0">
+                    <wp:start x="0" y="0"/>
+                    <wp:lineTo x="0" y="21600"/>
+                    <wp:lineTo x="21600" y="21600"/>
+                    <wp:lineTo x="21600" y="0"/>
+                  </wp:wrapPolygon>
+                </wp:wrapTight>
+                <wp:docPr id="7" name="Text Box 7"/>
+                <wp:cNvGraphicFramePr/>
+                <a:graphic xmlns:a="http://schemas.openxmlformats.org/drawingml/2006/main">
+                  <a:graphicData uri="http://schemas.microsoft.com/office/word/2010/wordprocessingShape">
+                    <wps:wsp>
+                      <wps:cNvSpPr txBox="1"/>
+                      <wps:spPr>
+                        <a:xfrm>
+                          <a:off x="0" y="0"/>
+                          <a:ext cx="5731510" cy="635"/>
+                        </a:xfrm>
+                        <a:prstGeom prst="rect">
+                          <a:avLst/>
+                        </a:prstGeom>
+                        <a:solidFill>
+                          <a:prstClr val="white"/>
+                        </a:solidFill>
+                        <a:ln>
+                          <a:noFill/>
+                        </a:ln>
+                      </wps:spPr>
+                      <wps:txbx>
+                        <w:txbxContent>
+                          <w:p>
+                            <w:pPr>
+                              <w:pStyle w:val="Caption"/>
+                              <w:rPr>
+                                <w:noProof/>
+                              </w:rPr>
+                            </w:pPr>
+                            <w:r>
+                              <w:t xml:space="preserve">Figure </w:t>
+                            </w:r>
+                            <w:r>
+                              <w:fldChar w:fldCharType="begin"/>
+                            </w:r>
+                            <w:r>
+                              <w:instrText xml:space="preserve"> SEQ Figure \* ARABIC </w:instrText>
+                            </w:r>
+                            <w:r>
+                              <w:fldChar w:fldCharType="separate"/>
+                            </w:r>
+                            <w:r>
+                              <w:rPr>
+                                <w:noProof/>
+                              </w:rPr>
+                              <w:t>2</w:t>
+                            </w:r>
+                            <w:r>
+                              <w:rPr>
+                                <w:noProof/>
+                              </w:rPr>
+                              <w:fldChar w:fldCharType="end"/>
+                            </w:r>
+                            <w:r>
+                              <w:t>: soldier agent is out of ammo and needs to swap its weapons.</w:t>
+                            </w:r>
+                          </w:p>
+                        </w:txbxContent>
+                      </wps:txbx>
+                      <wps:bodyPr rot="0" spcFirstLastPara="0" vertOverflow="overflow" horzOverflow="overflow" vert="horz" wrap="square" lIns="0" tIns="0" rIns="0" bIns="0" numCol="1" spcCol="0" rtlCol="0" fromWordArt="0" anchor="t" anchorCtr="0" forceAA="0" compatLnSpc="1">
+                        <a:prstTxWarp prst="textNoShape">
+                          <a:avLst/>
+                        </a:prstTxWarp>
+                        <a:spAutoFit/>
+                      </wps:bodyPr>
+                    </wps:wsp>
+                  </a:graphicData>
+                </a:graphic>
+              </wp:anchor>
+            </w:drawing>
+          </mc:Choice>
+          <mc:Fallback>
+            <w:pict>
+              <v:shape w14:anchorId="2410CDD0" id="Text Box 7" o:spid="_x0000_s1027" type="#_x0000_t202" style="position:absolute;left:0;text-align:left;margin-left:0;margin-top:263.7pt;width:451.3pt;height:.05pt;z-index:-251644928;visibility:visible;mso-wrap-style:square;mso-wrap-distance-left:9pt;mso-wrap-distance-top:0;mso-wrap-distance-right:9pt;mso-wrap-distance-bottom:0;mso-position-horizontal:absolute;mso-position-horizontal-relative:text;mso-position-vertical:absolute;mso-position-vertical-relative:text;v-text-anchor:top" o:gfxdata="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" stroked="f">
+                <v:textbox style="mso-fit-shape-to-text:t" inset="0,0,0,0">
+                  <w:txbxContent>
+                    <w:p>
+                      <w:pPr>
+                        <w:pStyle w:val="Caption"/>
+                        <w:rPr>
+                          <w:noProof/>
+                        </w:rPr>
+                      </w:pPr>
+                      <w:r>
+                        <w:t xml:space="preserve">Figure </w:t>
+                      </w:r>
+                      <w:r>
+                        <w:fldChar w:fldCharType="begin"/>
+                      </w:r>
+                      <w:r>
+                        <w:instrText xml:space="preserve"> SEQ Figure \* ARABIC </w:instrText>
+                      </w:r>
+                      <w:r>
+                        <w:fldChar w:fldCharType="separate"/>
+                      </w:r>
+                      <w:r>
+                        <w:rPr>
+                          <w:noProof/>
+                        </w:rPr>
+                        <w:t>2</w:t>
+                      </w:r>
+                      <w:r>
+                        <w:rPr>
+                          <w:noProof/>
+                        </w:rPr>
+                        <w:fldChar w:fldCharType="end"/>
+                      </w:r>
+                      <w:r>
+                        <w:t>: soldier agent is out of ammo and needs to swap its weapons.</w:t>
+                      </w:r>
+                    </w:p>
+                  </w:txbxContent>
+                </v:textbox>
+                <w10:wrap type="tight"/>
+              </v:shape>
+            </w:pict>
+          </mc:Fallback>
+        </mc:AlternateContent>
+      </w:r>
+      <w:r>
+        <w:rPr>
+          <w:noProof/>
+        </w:rPr>
+        <w:drawing>
+          <wp:anchor distT="0" distB="0" distL="114300" distR="114300" simplePos="0" relativeHeight="251669504" behindDoc="0" locked="0" layoutInCell="1" allowOverlap="1" wp14:anchorId="0562CDDA" wp14:editId="7C4CEFD9">
+            <wp:simplePos x="0" y="0"/>
+            <wp:positionH relativeFrom="column">
+              <wp:posOffset>0</wp:posOffset>
+            </wp:positionH>
+            <wp:positionV relativeFrom="paragraph">
+              <wp:posOffset>257175</wp:posOffset>
+            </wp:positionV>
+            <wp:extent cx="5731510" cy="3034665"/>
+            <wp:effectExtent l="0" t="0" r="2540" b="0"/>
+            <wp:wrapTight wrapText="bothSides">
+              <wp:wrapPolygon edited="0">
+                <wp:start x="0" y="0"/>
+                <wp:lineTo x="0" y="21424"/>
+                <wp:lineTo x="21538" y="21424"/>
+                <wp:lineTo x="21538" y="0"/>
+                <wp:lineTo x="0" y="0"/>
+              </wp:wrapPolygon>
+            </wp:wrapTight>
+            <wp:docPr id="6" name="Picture 6"/>
+            <wp:cNvGraphicFramePr>
+              <a:graphicFrameLocks xmlns:a="http://schemas.openxmlformats.org/drawingml/2006/main" noChangeAspect="1"/>
+            </wp:cNvGraphicFramePr>
+            <a:graphic xmlns:a="http://schemas.openxmlformats.org/drawingml/2006/main">
+              <a:graphicData uri="http://schemas.openxmlformats.org/drawingml/2006/picture">
+                <pic:pic xmlns:pic="http://schemas.openxmlformats.org/drawingml/2006/picture">
+                  <pic:nvPicPr>
+                    <pic:cNvPr id="1" name=""/>
+                    <pic:cNvPicPr/>
+                  </pic:nvPicPr>
+                  <pic:blipFill rotWithShape="1">
+                    <a:blip r:embed="rId12"/>
+                    <a:srcRect t="2450"/>
+                    <a:stretch/>
+                  </pic:blipFill>
+                  <pic:spPr bwMode="auto">
+                    <a:xfrm>
+                      <a:off x="0" y="0"/>
+                      <a:ext cx="5731510" cy="3034665"/>
+                    </a:xfrm>
+                    <a:prstGeom prst="rect">
+                      <a:avLst/>
+                    </a:prstGeom>
+                    <a:ln>
+                      <a:noFill/>
+                    </a:ln>
+                    <a:extLst>
+                      <a:ext uri="{53640926-AAD7-44D8-BBD7-CCE9431645EC}">
+                        <a14:shadowObscured xmlns:a14="http://schemas.microsoft.com/office/drawing/2010/main"/>
+                      </a:ext>
+                    </a:extLst>
+                  </pic:spPr>
+                </pic:pic>
+              </a:graphicData>
+            </a:graphic>
+            <wp14:sizeRelV relativeFrom="margin">
+              <wp14:pctHeight>0</wp14:pctHeight>
+            </wp14:sizeRelV>
+          </wp:anchor>
+        </w:drawing>
+      </w:r>
+      <w:r>
         <w:t>In-</w:t>
       </w:r>
       <w:r>
@@ -530,6 +1244,7 @@
         <w:t>s</w:t>
       </w:r>
     </w:p>
+    <w:p/>
     <w:p>
       <w:pPr>
         <w:pStyle w:val="Heading1"/>
@@ -542,6 +1257,11 @@
       </w:r>
       <w:r>
         <w:t xml:space="preserve"> Found Out</w:t>
+      </w:r>
+    </w:p>
+    <w:p>
+      <w:r>
+        <w:t>TBD</w:t>
       </w:r>
     </w:p>
     <w:sectPr>
@@ -1672,7 +2392,7 @@
 </file>
 
 <file path=customXml/itemProps1.xml><?xml version="1.0" encoding="utf-8"?>
-<ds:datastoreItem xmlns:ds="http://schemas.openxmlformats.org/officeDocument/2006/customXml" ds:itemID="{C8723A58-8FF1-4911-BA1C-3A5E1F9A3EC1}">
+<ds:datastoreItem xmlns:ds="http://schemas.openxmlformats.org/officeDocument/2006/customXml" ds:itemID="{CC4A1D03-D3EA-43A3-8A93-CBEA7FB2B3B7}">
   <ds:schemaRefs>
     <ds:schemaRef ds:uri="http://schemas.openxmlformats.org/officeDocument/2006/bibliography"/>
   </ds:schemaRefs>

</xml_diff>

<commit_message>
Got feedback from Tien, tweaked task 16 code, polished up the spike report and submitted. Also downloaded the lab test scan and submitted that too.
</commit_message>
<xml_diff>
--- a/16 - Spike - Goal Oriented Action Planning/Spike Report - Task 16 - Goal-Oriented Action Planning.docx
+++ b/16 - Spike - Goal Oriented Action Planning/Spike Report - Task 16 - Goal-Oriented Action Planning.docx
@@ -3,8 +3,6 @@
 <w:document xmlns:wpc="http://schemas.microsoft.com/office/word/2010/wordprocessingCanvas" xmlns:cx="http://schemas.microsoft.com/office/drawing/2014/chartex" xmlns:cx1="http://schemas.microsoft.com/office/drawing/2015/9/8/chartex" xmlns:cx2="http://schemas.microsoft.com/office/drawing/2015/10/21/chartex" xmlns:cx3="http://schemas.microsoft.com/office/drawing/2016/5/9/chartex" xmlns:cx4="http://schemas.microsoft.com/office/drawing/2016/5/10/chartex" xmlns:cx5="http://schemas.microsoft.com/office/drawing/2016/5/11/chartex" xmlns:cx6="http://schemas.microsoft.com/office/drawing/2016/5/12/chartex" xmlns:cx7="http://schemas.microsoft.com/office/drawing/2016/5/13/chartex" xmlns:cx8="http://schemas.microsoft.com/office/drawing/2016/5/14/chartex" xmlns:mc="http://schemas.openxmlformats.org/markup-compatibility/2006" xmlns:aink="http://schemas.microsoft.com/office/drawing/2016/ink" xmlns:am3d="http://schemas.microsoft.com/office/drawing/2017/model3d" xmlns:o="urn:schemas-microsoft-com:office:office" xmlns:r="http://schemas.openxmlformats.org/officeDocument/2006/relationships" xmlns:m="http://schemas.openxmlformats.org/officeDocument/2006/math" xmlns:v="urn:schemas-microsoft-com:vml" xmlns:wp14="http://schemas.microsoft.com/office/word/2010/wordprocessingDrawing" xmlns:wp="http://schemas.openxmlformats.org/drawingml/2006/wordprocessingDrawing" xmlns:w10="urn:schemas-microsoft-com:office:word" xmlns:w="http://schemas.openxmlformats.org/wordprocessingml/2006/main" xmlns:w14="http://schemas.microsoft.com/office/word/2010/wordml" xmlns:w15="http://schemas.microsoft.com/office/word/2012/wordml" xmlns:w16cid="http://schemas.microsoft.com/office/word/2016/wordml/cid" xmlns:w16se="http://schemas.microsoft.com/office/word/2015/wordml/symex" xmlns:wpg="http://schemas.microsoft.com/office/word/2010/wordprocessingGroup" xmlns:wpi="http://schemas.microsoft.com/office/word/2010/wordprocessingInk" xmlns:wne="http://schemas.microsoft.com/office/word/2006/wordml" xmlns:wps="http://schemas.microsoft.com/office/word/2010/wordprocessingShape" mc:Ignorable="w14 w15 w16se w16cid wp14">
   <w:body>
     <w:p>
-      <w:bookmarkStart w:id="0" w:name="_GoBack"/>
-      <w:bookmarkEnd w:id="0"/>
       <w:r>
         <w:rPr>
           <w:rStyle w:val="Heading1Char"/>
@@ -186,7 +184,67 @@
         </w:numPr>
       </w:pPr>
       <w:r>
-        <w:t>The agent will have to contend with hunger, which will be increased with each step it takes, and each shot it fires. When its hunger reaches a threshold, it must consider whether to continue its current actions, or return to the food station and eat if it would not compromise its current attack against the target. When its hunger reaches a high enough level that if it continued its current actions it would not have the stamina to return to a food station to reduce its hunger (based on the maximum possible distance between itself and the food station), it must return to the food station and eat.</w:t>
+        <w:t xml:space="preserve">The agent will have to contend with hunger, which will </w:t>
+      </w:r>
+      <w:r>
+        <w:t>increase over time</w:t>
+      </w:r>
+      <w:r>
+        <w:t xml:space="preserve"> and each</w:t>
+      </w:r>
+      <w:r>
+        <w:t xml:space="preserve"> time it fires a</w:t>
+      </w:r>
+      <w:r>
+        <w:t xml:space="preserve"> shot. </w:t>
+      </w:r>
+      <w:r>
+        <w:t>Each update, it</w:t>
+      </w:r>
+      <w:r>
+        <w:t xml:space="preserve"> </w:t>
+      </w:r>
+      <w:r>
+        <w:t>must</w:t>
+      </w:r>
+      <w:r>
+        <w:t xml:space="preserve"> consider whether to continue its current actions, or return to the food station and eat if it would not compromise its current attack against the target. </w:t>
+      </w:r>
+      <w:r>
+        <w:t xml:space="preserve">If it gets hungry enough </w:t>
+      </w:r>
+      <w:r>
+        <w:t>that if it continue</w:t>
+      </w:r>
+      <w:r>
+        <w:t>s</w:t>
+      </w:r>
+      <w:r>
+        <w:t xml:space="preserve"> its current actions it would not have the stamina to return to a food station to reduce its hunger</w:t>
+      </w:r>
+      <w:r>
+        <w:t>,</w:t>
+      </w:r>
+      <w:r>
+        <w:t xml:space="preserve"> it must return to the food station and eat.</w:t>
+      </w:r>
+      <w:r>
+        <w:t xml:space="preserve"> </w:t>
+      </w:r>
+      <w:r>
+        <w:t xml:space="preserve">While patrolling, </w:t>
+      </w:r>
+      <w:r>
+        <w:t>it should</w:t>
+      </w:r>
+      <w:r>
+        <w:t xml:space="preserve"> use the maximum distance it might have to cross to calculate when to return to the food station; when attacking, it </w:t>
+      </w:r>
+      <w:r>
+        <w:t xml:space="preserve">should </w:t>
+      </w:r>
+      <w:r>
+        <w:t>use its current distance from the food station with some padding.</w:t>
       </w:r>
     </w:p>
     <w:p>
@@ -204,13 +262,49 @@
         <w:t>soldier</w:t>
       </w:r>
       <w:r>
-        <w:t xml:space="preserve"> has two weapons at a time, with a limited number of magazines. Wh</w:t>
+        <w:t xml:space="preserve"> </w:t>
+      </w:r>
+      <w:r>
+        <w:t>will</w:t>
+      </w:r>
+      <w:r>
+        <w:t xml:space="preserve"> </w:t>
+      </w:r>
+      <w:r>
+        <w:t xml:space="preserve">have </w:t>
+      </w:r>
+      <w:r>
+        <w:t>two weapons at a time, with a limited number of magazines. Wh</w:t>
       </w:r>
       <w:r>
         <w:t>en</w:t>
       </w:r>
       <w:r>
-        <w:t xml:space="preserve"> patrolling, they must consider if their ammo remaining, between the two weapons, will theoretically be sufficient to reduce the target’s HP to 0. If it is not, the agent must return to an ammunition station to</w:t>
+        <w:t xml:space="preserve"> patrolling, </w:t>
+      </w:r>
+      <w:r>
+        <w:t>it must</w:t>
+      </w:r>
+      <w:r>
+        <w:t xml:space="preserve"> consider if </w:t>
+      </w:r>
+      <w:r>
+        <w:t>the total remaining ammo</w:t>
+      </w:r>
+      <w:r>
+        <w:t xml:space="preserve"> </w:t>
+      </w:r>
+      <w:r>
+        <w:t>would</w:t>
+      </w:r>
+      <w:r>
+        <w:t xml:space="preserve"> theoretically be sufficient to </w:t>
+      </w:r>
+      <w:r>
+        <w:t>kill the target</w:t>
+      </w:r>
+      <w:r>
+        <w:t>. If it is not, the agent must return to an ammunition station to</w:t>
       </w:r>
       <w:r>
         <w:t xml:space="preserve"> get new weapons</w:t>
@@ -219,13 +313,76 @@
         <w:t xml:space="preserve">. </w:t>
       </w:r>
       <w:r>
-        <w:t xml:space="preserve">When attacking, if the soldier runs out of ammo, they must return to the ammo station to exchange their weapons. </w:t>
+        <w:t xml:space="preserve">When the soldier goes to attack, if </w:t>
+      </w:r>
+      <w:r>
+        <w:t>its</w:t>
+      </w:r>
+      <w:r>
+        <w:t xml:space="preserve"> </w:t>
+      </w:r>
+      <w:r>
+        <w:t>remaining</w:t>
+      </w:r>
+      <w:r>
+        <w:t xml:space="preserve"> ammo would be</w:t>
+      </w:r>
+      <w:r>
+        <w:t>come</w:t>
+      </w:r>
+      <w:r>
+        <w:t xml:space="preserve"> theoretically insufficient to </w:t>
+      </w:r>
+      <w:r>
+        <w:t>kill the target</w:t>
+      </w:r>
+      <w:r>
+        <w:t xml:space="preserve">, </w:t>
+      </w:r>
+      <w:r>
+        <w:t>it</w:t>
+      </w:r>
+      <w:r>
+        <w:t xml:space="preserve"> must return to the ammo station to exchange their weapons. </w:t>
+      </w:r>
+      <w:r>
+        <w:t>If it run</w:t>
+      </w:r>
+      <w:r>
+        <w:t>s</w:t>
+      </w:r>
+      <w:r>
+        <w:t xml:space="preserve"> out of ammo</w:t>
+      </w:r>
+      <w:r>
+        <w:t xml:space="preserve"> completely</w:t>
+      </w:r>
+      <w:r>
+        <w:t>,</w:t>
+      </w:r>
+      <w:r>
+        <w:t xml:space="preserve"> it</w:t>
+      </w:r>
+      <w:r>
+        <w:t xml:space="preserve"> </w:t>
+      </w:r>
+      <w:r>
+        <w:t>must</w:t>
+      </w:r>
+      <w:r>
+        <w:t xml:space="preserve"> return to the ammo station to replenish it. </w:t>
       </w:r>
       <w:r>
         <w:t>The choice of weapons should be random</w:t>
       </w:r>
       <w:r>
-        <w:t>, and all weapons, including the ones just handed back, will be available</w:t>
+        <w:t xml:space="preserve">, and all weapons, including the ones just handed back, </w:t>
+      </w:r>
+      <w:r>
+        <w:t>should</w:t>
+      </w:r>
+      <w:r>
+        <w:t xml:space="preserve"> be available</w:t>
       </w:r>
       <w:r>
         <w:t>.</w:t>
@@ -240,10 +397,25 @@
         </w:numPr>
       </w:pPr>
       <w:r>
-        <w:t>When aiming its shot, the agent will consider whether staying with its current weapon or its secondary weapon will be more conducive or sufficient in reducing the target’s HP to 0, in terms of shot impact, speed, rounds per minute. For example, if the target has less than full health, the soldier shouldn’t use two rifle rounds to take out the target</w:t>
-      </w:r>
-      <w:r>
-        <w:t xml:space="preserve"> if another weapon would also reduce the target’s health to 0</w:t>
+        <w:t xml:space="preserve">When aiming its shot, the agent </w:t>
+      </w:r>
+      <w:r>
+        <w:t>should</w:t>
+      </w:r>
+      <w:r>
+        <w:t xml:space="preserve"> consider whether staying with its current weapon or its secondary weapon will be more conducive or sufficient </w:t>
+      </w:r>
+      <w:r>
+        <w:t>in killing the target</w:t>
+      </w:r>
+      <w:r>
+        <w:t xml:space="preserve"> in terms of shot impact. For example, if the target has less than full health, the soldier shouldn’t use two rifle rounds to take out the target</w:t>
+      </w:r>
+      <w:r>
+        <w:t xml:space="preserve"> if another weapon would also </w:t>
+      </w:r>
+      <w:r>
+        <w:t>kill the target</w:t>
       </w:r>
       <w:r>
         <w:t xml:space="preserve"> in one shot</w:t>
@@ -273,10 +445,62 @@
         </w:numPr>
       </w:pPr>
       <w:r>
-        <w:t>Created points for ammo station and food station</w:t>
-      </w:r>
-      <w:r>
-        <w:t>.</w:t>
+        <w:t>I then c</w:t>
+      </w:r>
+      <w:r>
+        <w:t xml:space="preserve">reated points </w:t>
+      </w:r>
+      <w:r>
+        <w:t xml:space="preserve">in the world </w:t>
+      </w:r>
+      <w:r>
+        <w:t xml:space="preserve">for </w:t>
+      </w:r>
+      <w:r>
+        <w:t xml:space="preserve">the ammo </w:t>
+      </w:r>
+      <w:r>
+        <w:t xml:space="preserve">station and </w:t>
+      </w:r>
+      <w:r>
+        <w:t xml:space="preserve">the </w:t>
+      </w:r>
+      <w:r>
+        <w:t>food station</w:t>
+      </w:r>
+      <w:r>
+        <w:t>, and a</w:t>
+      </w:r>
+      <w:r>
+        <w:t xml:space="preserve">dded logic for </w:t>
+      </w:r>
+      <w:r>
+        <w:t>the soldier to consider</w:t>
+      </w:r>
+      <w:r>
+        <w:t xml:space="preserve"> when to swap to the next weapon, and </w:t>
+      </w:r>
+      <w:r>
+        <w:t xml:space="preserve">when </w:t>
+      </w:r>
+      <w:r>
+        <w:t xml:space="preserve">to go to the ammo </w:t>
+      </w:r>
+      <w:r>
+        <w:lastRenderedPageBreak/>
+        <w:t xml:space="preserve">station if </w:t>
+      </w:r>
+      <w:r>
+        <w:t xml:space="preserve">its current ammo would theoretically be </w:t>
+      </w:r>
+      <w:r>
+        <w:t>insufficient to kill the target when encountered</w:t>
+      </w:r>
+      <w:r>
+        <w:t>, assuming that all rounds hit their target (four out of five pellets in the shotgun’s case), and estimating how much damage explosive projectiles would deal on average to the target.</w:t>
+      </w:r>
+      <w:r>
+        <w:t xml:space="preserve"> With this, I also included a shortcut key for wiping out the soldier’s ammo for demonstration purposes.</w:t>
       </w:r>
     </w:p>
     <w:p>
@@ -288,17 +512,61 @@
         </w:numPr>
       </w:pPr>
       <w:r>
-        <w:lastRenderedPageBreak/>
-        <w:t xml:space="preserve">Added logic for considering when to swap to the next weapon, and to go to the ammo station if </w:t>
-      </w:r>
-      <w:r>
-        <w:t xml:space="preserve">attacking and </w:t>
-      </w:r>
-      <w:r>
-        <w:t>out of ammo</w:t>
-      </w:r>
-      <w:r>
-        <w:t xml:space="preserve">, or patrolling and ammo would be insufficient to kill the target when encountered. </w:t>
+        <w:t>I then tried a</w:t>
+      </w:r>
+      <w:r>
+        <w:t>dd</w:t>
+      </w:r>
+      <w:r>
+        <w:t>ing</w:t>
+      </w:r>
+      <w:r>
+        <w:t xml:space="preserve"> logic for handling explosive weapons, </w:t>
+      </w:r>
+      <w:r>
+        <w:t>such that one would</w:t>
+      </w:r>
+      <w:r>
+        <w:t xml:space="preserve"> not</w:t>
+      </w:r>
+      <w:r>
+        <w:t xml:space="preserve"> be</w:t>
+      </w:r>
+      <w:r>
+        <w:t xml:space="preserve"> fir</w:t>
+      </w:r>
+      <w:r>
+        <w:t xml:space="preserve">ed </w:t>
+      </w:r>
+      <w:r>
+        <w:t>if</w:t>
+      </w:r>
+      <w:r>
+        <w:t xml:space="preserve"> the soldier was</w:t>
+      </w:r>
+      <w:r>
+        <w:t xml:space="preserve"> too close to the target, and</w:t>
+      </w:r>
+      <w:r>
+        <w:t xml:space="preserve"> that</w:t>
+      </w:r>
+      <w:r>
+        <w:t xml:space="preserve"> existing explosive projectiles</w:t>
+      </w:r>
+      <w:r>
+        <w:t xml:space="preserve"> would be avoided</w:t>
+      </w:r>
+      <w:r>
+        <w:t xml:space="preserve"> so as not to get caught in the blast radius</w:t>
+      </w:r>
+      <w:r>
+        <w:t>.</w:t>
+      </w:r>
+      <w:r>
+        <w:t xml:space="preserve"> That code created issues and was ineffective, so instead, due to time constraints and other homework needing to be attended to, I cut that code out and instead beefed up the soldier’s health as if it </w:t>
+      </w:r>
+      <w:r>
+        <w:t>had tough armour or something, so that it would not die to its own explosions so readily during demonstrations.</w:t>
       </w:r>
     </w:p>
     <w:p>
@@ -310,10 +578,34 @@
         </w:numPr>
       </w:pPr>
       <w:r>
-        <w:t>Added logic for handling explosive weapons, for not firing one if too close to the target, and for avoiding existing explosive projectiles so as not to get caught in the blast radius</w:t>
+        <w:t>Next, I a</w:t>
+      </w:r>
+      <w:r>
+        <w:t xml:space="preserve">dded </w:t>
+      </w:r>
+      <w:r>
+        <w:t>code for incrementing the soldier’s hunger every second, and then</w:t>
+      </w:r>
+      <w:r>
+        <w:t xml:space="preserve"> for checking if </w:t>
+      </w:r>
+      <w:r>
+        <w:t>the soldier will starve if they don’t go and get food now and</w:t>
+      </w:r>
+      <w:r>
+        <w:t xml:space="preserve"> consequently</w:t>
+      </w:r>
+      <w:r>
+        <w:t xml:space="preserve"> for sending them to the food station to satiate its hunger</w:t>
       </w:r>
       <w:r>
         <w:t>.</w:t>
+      </w:r>
+      <w:r>
+        <w:t xml:space="preserve"> </w:t>
+      </w:r>
+      <w:r>
+        <w:t>The code for it moving to the food station works the same as the code for moving to the ammo station. I didn’t add a shortcut key for incrementing hunger as with erasing ammo, as it will only take thirty-something seconds for the soldier to be hungry enough that it needs to eat.</w:t>
       </w:r>
     </w:p>
     <w:p>
@@ -325,13 +617,67 @@
         </w:numPr>
       </w:pPr>
       <w:r>
-        <w:t xml:space="preserve">Added logic for checking if </w:t>
-      </w:r>
-      <w:r>
-        <w:t>the soldier will starve if they don’t go and get food now, and for sending them to the food station to satiate its hunger</w:t>
+        <w:t>At this point, and having attended the lecture for week 10, I l</w:t>
+      </w:r>
+      <w:r>
+        <w:t>ook</w:t>
+      </w:r>
+      <w:r>
+        <w:t>ed</w:t>
+      </w:r>
+      <w:r>
+        <w:t xml:space="preserve"> at </w:t>
+      </w:r>
+      <w:r>
+        <w:t>the instructions for this task on C</w:t>
+      </w:r>
+      <w:r>
+        <w:t xml:space="preserve">anvas </w:t>
+      </w:r>
+      <w:r>
+        <w:t xml:space="preserve">in the </w:t>
+      </w:r>
+      <w:r>
+        <w:t xml:space="preserve">instructions </w:t>
+      </w:r>
+      <w:r>
+        <w:t xml:space="preserve">PDF </w:t>
+      </w:r>
+      <w:r>
+        <w:t>again</w:t>
       </w:r>
       <w:r>
         <w:t>.</w:t>
+      </w:r>
+      <w:r>
+        <w:t xml:space="preserve"> </w:t>
+      </w:r>
+      <w:r>
+        <w:t>I became unsure if the goals I planned for the task would meet the task’s</w:t>
+      </w:r>
+      <w:r>
+        <w:t xml:space="preserve"> requirements, so</w:t>
+      </w:r>
+      <w:r>
+        <w:t xml:space="preserve"> I</w:t>
+      </w:r>
+      <w:r>
+        <w:t xml:space="preserve"> submitt</w:t>
+      </w:r>
+      <w:r>
+        <w:t>ed</w:t>
+      </w:r>
+      <w:r>
+        <w:t xml:space="preserve"> a draft</w:t>
+      </w:r>
+      <w:r>
+        <w:t xml:space="preserve"> of this spike report</w:t>
+      </w:r>
+      <w:r>
+        <w:t xml:space="preserve"> to get feedback</w:t>
+      </w:r>
+      <w:r>
+        <w:t xml:space="preserve"> from Tien. </w:t>
       </w:r>
     </w:p>
     <w:p>
@@ -343,13 +689,15 @@
         </w:numPr>
       </w:pPr>
       <w:r>
-        <w:t>Looking at canvas instructions and instructions pdf again after the lecture and having done all this, not sure it meets the requirements for this task, so submitting a draft to get feedback and moving on to the next task</w:t>
-      </w:r>
-      <w:r>
-        <w:t xml:space="preserve"> in the meantime</w:t>
-      </w:r>
-      <w:r>
-        <w:t>.</w:t>
+        <w:t xml:space="preserve">When I got the feedback, it seemed like I was mostly on track, but just needed to tweak the logic for considering if to replenish ammo while attacking so that the soldier went to exchange its weapons if it determined its current ammo would be insufficient to kill the target, rather than doing so only once it ran out of ammo. I made the changes required of </w:t>
+      </w:r>
+      <w:proofErr w:type="spellStart"/>
+      <w:r>
+        <w:t>choose_weapon</w:t>
+      </w:r>
+      <w:proofErr w:type="spellEnd"/>
+      <w:r>
+        <w:t>(), tweaked the print to screen code slightly to show health as being out of fifty, rather than just N amount of health, and reordered some logic for the shooter so that hunger would always be checked before weapons and ammo, as running out of ammo wouldn’t kill the soldier, but starving would.</w:t>
       </w:r>
     </w:p>
     <w:p>
@@ -387,10 +735,7 @@
         </w:numPr>
       </w:pPr>
       <w:r>
-        <w:t>I: toggle the display of agents’ force, velocity and net desired change in position.</w:t>
-      </w:r>
-      <w:r>
-        <w:t xml:space="preserve"> </w:t>
+        <w:t>C: set the soldier’s ammo to 0.</w:t>
       </w:r>
     </w:p>
     <w:p>
@@ -402,7 +747,10 @@
         </w:numPr>
       </w:pPr>
       <w:r>
-        <w:t>P: pause or un-pause the game.</w:t>
+        <w:t>I: toggle the display of agents’ force, velocity and net desired change in position.</w:t>
+      </w:r>
+      <w:r>
+        <w:t xml:space="preserve"> </w:t>
       </w:r>
     </w:p>
     <w:p>
@@ -414,7 +762,7 @@
         </w:numPr>
       </w:pPr>
       <w:r>
-        <w:t>S: re-spawn a dead soldier.</w:t>
+        <w:t>P: pause or un-pause the game.</w:t>
       </w:r>
     </w:p>
     <w:p>
@@ -426,10 +774,7 @@
         </w:numPr>
       </w:pPr>
       <w:r>
-        <w:t xml:space="preserve">T: </w:t>
-      </w:r>
-      <w:r>
-        <w:t>re-spawn a dead target.</w:t>
+        <w:t>S: re-spawn a dead soldier.</w:t>
       </w:r>
     </w:p>
     <w:p>
@@ -441,13 +786,10 @@
         </w:numPr>
       </w:pPr>
       <w:r>
-        <w:t xml:space="preserve">W: scroll through </w:t>
-      </w:r>
-      <w:r>
-        <w:t>soldier</w:t>
-      </w:r>
-      <w:r>
-        <w:t xml:space="preserve"> weapons.</w:t>
+        <w:t xml:space="preserve">T: </w:t>
+      </w:r>
+      <w:r>
+        <w:t>re-spawn a dead target.</w:t>
       </w:r>
     </w:p>
     <w:p>
@@ -459,6 +801,24 @@
         </w:numPr>
       </w:pPr>
       <w:r>
+        <w:t xml:space="preserve">W: scroll through </w:t>
+      </w:r>
+      <w:r>
+        <w:t>soldier</w:t>
+      </w:r>
+      <w:r>
+        <w:t xml:space="preserve"> weapons.</w:t>
+      </w:r>
+    </w:p>
+    <w:p>
+      <w:pPr>
+        <w:pStyle w:val="ListParagraph"/>
+        <w:numPr>
+          <w:ilvl w:val="0"/>
+          <w:numId w:val="1"/>
+        </w:numPr>
+      </w:pPr>
+      <w:r>
         <w:t xml:space="preserve">Escape: exit the </w:t>
       </w:r>
       <w:r>
@@ -483,14 +843,386 @@
           <w:noProof/>
         </w:rPr>
         <w:lastRenderedPageBreak/>
+        <mc:AlternateContent>
+          <mc:Choice Requires="wps">
+            <w:drawing>
+              <wp:anchor distT="0" distB="0" distL="114300" distR="114300" simplePos="0" relativeHeight="251685888" behindDoc="1" locked="0" layoutInCell="1" allowOverlap="1" wp14:anchorId="0B0931C9" wp14:editId="60CE9B8C">
+                <wp:simplePos x="0" y="0"/>
+                <wp:positionH relativeFrom="column">
+                  <wp:posOffset>-2540</wp:posOffset>
+                </wp:positionH>
+                <wp:positionV relativeFrom="paragraph">
+                  <wp:posOffset>6862445</wp:posOffset>
+                </wp:positionV>
+                <wp:extent cx="5731510" cy="635"/>
+                <wp:effectExtent l="0" t="0" r="2540" b="6985"/>
+                <wp:wrapTight wrapText="bothSides">
+                  <wp:wrapPolygon edited="0">
+                    <wp:start x="0" y="0"/>
+                    <wp:lineTo x="0" y="21122"/>
+                    <wp:lineTo x="21538" y="21122"/>
+                    <wp:lineTo x="21538" y="0"/>
+                    <wp:lineTo x="0" y="0"/>
+                  </wp:wrapPolygon>
+                </wp:wrapTight>
+                <wp:docPr id="16" name="Text Box 16"/>
+                <wp:cNvGraphicFramePr/>
+                <a:graphic xmlns:a="http://schemas.openxmlformats.org/drawingml/2006/main">
+                  <a:graphicData uri="http://schemas.microsoft.com/office/word/2010/wordprocessingShape">
+                    <wps:wsp>
+                      <wps:cNvSpPr txBox="1"/>
+                      <wps:spPr>
+                        <a:xfrm>
+                          <a:off x="0" y="0"/>
+                          <a:ext cx="5731510" cy="635"/>
+                        </a:xfrm>
+                        <a:prstGeom prst="rect">
+                          <a:avLst/>
+                        </a:prstGeom>
+                        <a:solidFill>
+                          <a:prstClr val="white"/>
+                        </a:solidFill>
+                        <a:ln>
+                          <a:noFill/>
+                        </a:ln>
+                      </wps:spPr>
+                      <wps:txbx>
+                        <w:txbxContent>
+                          <w:p>
+                            <w:pPr>
+                              <w:pStyle w:val="Caption"/>
+                              <w:rPr>
+                                <w:noProof/>
+                              </w:rPr>
+                            </w:pPr>
+                            <w:r>
+                              <w:t xml:space="preserve">Figure 2: the </w:t>
+                            </w:r>
+                            <w:proofErr w:type="spellStart"/>
+                            <w:r>
+                              <w:t>update_</w:t>
+                            </w:r>
+                            <w:proofErr w:type="gramStart"/>
+                            <w:r>
+                              <w:t>shooter</w:t>
+                            </w:r>
+                            <w:proofErr w:type="spellEnd"/>
+                            <w:r>
+                              <w:t>(</w:t>
+                            </w:r>
+                            <w:proofErr w:type="gramEnd"/>
+                            <w:r>
+                              <w:t>) method, where the soldier figures out what it’s going to do. It updates its field of view, checks it’s not hungry or needing to swap its weapons, then sorts out what its going to do. If it is hungry or needs to change its weapons, it goes to the appropriate refilling station instead.</w:t>
+                            </w:r>
+                          </w:p>
+                        </w:txbxContent>
+                      </wps:txbx>
+                      <wps:bodyPr rot="0" spcFirstLastPara="0" vertOverflow="overflow" horzOverflow="overflow" vert="horz" wrap="square" lIns="0" tIns="0" rIns="0" bIns="0" numCol="1" spcCol="0" rtlCol="0" fromWordArt="0" anchor="t" anchorCtr="0" forceAA="0" compatLnSpc="1">
+                        <a:prstTxWarp prst="textNoShape">
+                          <a:avLst/>
+                        </a:prstTxWarp>
+                        <a:spAutoFit/>
+                      </wps:bodyPr>
+                    </wps:wsp>
+                  </a:graphicData>
+                </a:graphic>
+              </wp:anchor>
+            </w:drawing>
+          </mc:Choice>
+          <mc:Fallback>
+            <w:pict>
+              <v:shapetype w14:anchorId="0B0931C9" id="_x0000_t202" coordsize="21600,21600" o:spt="202" path="m,l,21600r21600,l21600,xe">
+                <v:stroke joinstyle="miter"/>
+                <v:path gradientshapeok="t" o:connecttype="rect"/>
+              </v:shapetype>
+              <v:shape id="Text Box 16" o:spid="_x0000_s1026" type="#_x0000_t202" style="position:absolute;left:0;text-align:left;margin-left:-.2pt;margin-top:540.35pt;width:451.3pt;height:.05pt;z-index:-251630592;visibility:visible;mso-wrap-style:square;mso-wrap-distance-left:9pt;mso-wrap-distance-top:0;mso-wrap-distance-right:9pt;mso-wrap-distance-bottom:0;mso-position-horizontal:absolute;mso-position-horizontal-relative:text;mso-position-vertical:absolute;mso-position-vertical-relative:text;v-text-anchor:top" o:gfxdata="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" stroked="f">
+                <v:textbox style="mso-fit-shape-to-text:t" inset="0,0,0,0">
+                  <w:txbxContent>
+                    <w:p>
+                      <w:pPr>
+                        <w:pStyle w:val="Caption"/>
+                        <w:rPr>
+                          <w:noProof/>
+                        </w:rPr>
+                      </w:pPr>
+                      <w:r>
+                        <w:t xml:space="preserve">Figure 2: the </w:t>
+                      </w:r>
+                      <w:proofErr w:type="spellStart"/>
+                      <w:r>
+                        <w:t>update_</w:t>
+                      </w:r>
+                      <w:proofErr w:type="gramStart"/>
+                      <w:r>
+                        <w:t>shooter</w:t>
+                      </w:r>
+                      <w:proofErr w:type="spellEnd"/>
+                      <w:r>
+                        <w:t>(</w:t>
+                      </w:r>
+                      <w:proofErr w:type="gramEnd"/>
+                      <w:r>
+                        <w:t>) method, where the soldier figures out what it’s going to do. It updates its field of view, checks it’s not hungry or needing to swap its weapons, then sorts out what its going to do. If it is hungry or needs to change its weapons, it goes to the appropriate refilling station instead.</w:t>
+                      </w:r>
+                    </w:p>
+                  </w:txbxContent>
+                </v:textbox>
+                <w10:wrap type="tight"/>
+              </v:shape>
+            </w:pict>
+          </mc:Fallback>
+        </mc:AlternateContent>
+      </w:r>
+      <w:r>
+        <w:rPr>
+          <w:noProof/>
+        </w:rPr>
         <w:drawing>
-          <wp:anchor distT="0" distB="0" distL="114300" distR="114300" simplePos="0" relativeHeight="251659264" behindDoc="0" locked="0" layoutInCell="1" allowOverlap="1" wp14:anchorId="7294CFFC" wp14:editId="16B58A5E">
+          <wp:anchor distT="0" distB="0" distL="114300" distR="114300" simplePos="0" relativeHeight="251687936" behindDoc="0" locked="0" layoutInCell="1" allowOverlap="1" wp14:anchorId="6ECA3D88" wp14:editId="6477BE5B">
             <wp:simplePos x="0" y="0"/>
             <wp:positionH relativeFrom="column">
               <wp:posOffset>0</wp:posOffset>
             </wp:positionH>
             <wp:positionV relativeFrom="paragraph">
-              <wp:posOffset>327660</wp:posOffset>
+              <wp:posOffset>3228975</wp:posOffset>
+            </wp:positionV>
+            <wp:extent cx="5731510" cy="3601085"/>
+            <wp:effectExtent l="0" t="0" r="2540" b="0"/>
+            <wp:wrapTight wrapText="bothSides">
+              <wp:wrapPolygon edited="0">
+                <wp:start x="0" y="0"/>
+                <wp:lineTo x="0" y="21482"/>
+                <wp:lineTo x="21538" y="21482"/>
+                <wp:lineTo x="21538" y="0"/>
+                <wp:lineTo x="0" y="0"/>
+              </wp:wrapPolygon>
+            </wp:wrapTight>
+            <wp:docPr id="17" name="Picture 17"/>
+            <wp:cNvGraphicFramePr>
+              <a:graphicFrameLocks xmlns:a="http://schemas.openxmlformats.org/drawingml/2006/main" noChangeAspect="1"/>
+            </wp:cNvGraphicFramePr>
+            <a:graphic xmlns:a="http://schemas.openxmlformats.org/drawingml/2006/main">
+              <a:graphicData uri="http://schemas.openxmlformats.org/drawingml/2006/picture">
+                <pic:pic xmlns:pic="http://schemas.openxmlformats.org/drawingml/2006/picture">
+                  <pic:nvPicPr>
+                    <pic:cNvPr id="1" name=""/>
+                    <pic:cNvPicPr/>
+                  </pic:nvPicPr>
+                  <pic:blipFill>
+                    <a:blip r:embed="rId6"/>
+                    <a:stretch>
+                      <a:fillRect/>
+                    </a:stretch>
+                  </pic:blipFill>
+                  <pic:spPr>
+                    <a:xfrm>
+                      <a:off x="0" y="0"/>
+                      <a:ext cx="5731510" cy="3601085"/>
+                    </a:xfrm>
+                    <a:prstGeom prst="rect">
+                      <a:avLst/>
+                    </a:prstGeom>
+                  </pic:spPr>
+                </pic:pic>
+              </a:graphicData>
+            </a:graphic>
+          </wp:anchor>
+        </w:drawing>
+      </w:r>
+      <w:r>
+        <w:rPr>
+          <w:noProof/>
+        </w:rPr>
+        <w:drawing>
+          <wp:anchor distT="0" distB="0" distL="114300" distR="114300" simplePos="0" relativeHeight="251689984" behindDoc="0" locked="0" layoutInCell="1" allowOverlap="1" wp14:anchorId="70008C33" wp14:editId="00AB2F1E">
+            <wp:simplePos x="0" y="0"/>
+            <wp:positionH relativeFrom="column">
+              <wp:posOffset>0</wp:posOffset>
+            </wp:positionH>
+            <wp:positionV relativeFrom="paragraph">
+              <wp:posOffset>7450931</wp:posOffset>
+            </wp:positionV>
+            <wp:extent cx="2809875" cy="1401603"/>
+            <wp:effectExtent l="0" t="0" r="0" b="8255"/>
+            <wp:wrapTight wrapText="bothSides">
+              <wp:wrapPolygon edited="0">
+                <wp:start x="0" y="0"/>
+                <wp:lineTo x="0" y="21434"/>
+                <wp:lineTo x="21380" y="21434"/>
+                <wp:lineTo x="21380" y="0"/>
+                <wp:lineTo x="0" y="0"/>
+              </wp:wrapPolygon>
+            </wp:wrapTight>
+            <wp:docPr id="18" name="Picture 18"/>
+            <wp:cNvGraphicFramePr>
+              <a:graphicFrameLocks xmlns:a="http://schemas.openxmlformats.org/drawingml/2006/main" noChangeAspect="1"/>
+            </wp:cNvGraphicFramePr>
+            <a:graphic xmlns:a="http://schemas.openxmlformats.org/drawingml/2006/main">
+              <a:graphicData uri="http://schemas.openxmlformats.org/drawingml/2006/picture">
+                <pic:pic xmlns:pic="http://schemas.openxmlformats.org/drawingml/2006/picture">
+                  <pic:nvPicPr>
+                    <pic:cNvPr id="1" name=""/>
+                    <pic:cNvPicPr/>
+                  </pic:nvPicPr>
+                  <pic:blipFill>
+                    <a:blip r:embed="rId7"/>
+                    <a:stretch>
+                      <a:fillRect/>
+                    </a:stretch>
+                  </pic:blipFill>
+                  <pic:spPr>
+                    <a:xfrm>
+                      <a:off x="0" y="0"/>
+                      <a:ext cx="2811120" cy="1402224"/>
+                    </a:xfrm>
+                    <a:prstGeom prst="rect">
+                      <a:avLst/>
+                    </a:prstGeom>
+                  </pic:spPr>
+                </pic:pic>
+              </a:graphicData>
+            </a:graphic>
+            <wp14:sizeRelH relativeFrom="margin">
+              <wp14:pctWidth>0</wp14:pctWidth>
+            </wp14:sizeRelH>
+            <wp14:sizeRelV relativeFrom="margin">
+              <wp14:pctHeight>0</wp14:pctHeight>
+            </wp14:sizeRelV>
+          </wp:anchor>
+        </w:drawing>
+      </w:r>
+      <w:r>
+        <w:rPr>
+          <w:noProof/>
+        </w:rPr>
+        <mc:AlternateContent>
+          <mc:Choice Requires="wps">
+            <w:drawing>
+              <wp:anchor distT="0" distB="0" distL="114300" distR="114300" simplePos="0" relativeHeight="251683840" behindDoc="1" locked="0" layoutInCell="1" allowOverlap="1" wp14:anchorId="134ACC43" wp14:editId="423B557C">
+                <wp:simplePos x="0" y="0"/>
+                <wp:positionH relativeFrom="column">
+                  <wp:posOffset>0</wp:posOffset>
+                </wp:positionH>
+                <wp:positionV relativeFrom="paragraph">
+                  <wp:posOffset>2937510</wp:posOffset>
+                </wp:positionV>
+                <wp:extent cx="5731510" cy="635"/>
+                <wp:effectExtent l="0" t="0" r="2540" b="0"/>
+                <wp:wrapTight wrapText="bothSides">
+                  <wp:wrapPolygon edited="0">
+                    <wp:start x="0" y="0"/>
+                    <wp:lineTo x="0" y="20057"/>
+                    <wp:lineTo x="21538" y="20057"/>
+                    <wp:lineTo x="21538" y="0"/>
+                    <wp:lineTo x="0" y="0"/>
+                  </wp:wrapPolygon>
+                </wp:wrapTight>
+                <wp:docPr id="15" name="Text Box 15"/>
+                <wp:cNvGraphicFramePr/>
+                <a:graphic xmlns:a="http://schemas.openxmlformats.org/drawingml/2006/main">
+                  <a:graphicData uri="http://schemas.microsoft.com/office/word/2010/wordprocessingShape">
+                    <wps:wsp>
+                      <wps:cNvSpPr txBox="1"/>
+                      <wps:spPr>
+                        <a:xfrm>
+                          <a:off x="0" y="0"/>
+                          <a:ext cx="5731510" cy="635"/>
+                        </a:xfrm>
+                        <a:prstGeom prst="rect">
+                          <a:avLst/>
+                        </a:prstGeom>
+                        <a:solidFill>
+                          <a:prstClr val="white"/>
+                        </a:solidFill>
+                        <a:ln>
+                          <a:noFill/>
+                        </a:ln>
+                      </wps:spPr>
+                      <wps:txbx>
+                        <w:txbxContent>
+                          <w:p>
+                            <w:pPr>
+                              <w:pStyle w:val="Caption"/>
+                              <w:rPr>
+                                <w:noProof/>
+                              </w:rPr>
+                            </w:pPr>
+                            <w:r>
+                              <w:t xml:space="preserve">Figure </w:t>
+                            </w:r>
+                            <w:fldSimple w:instr=" SEQ Figure \* ARABIC ">
+                              <w:r>
+                                <w:rPr>
+                                  <w:noProof/>
+                                </w:rPr>
+                                <w:t>1</w:t>
+                              </w:r>
+                            </w:fldSimple>
+                            <w:r>
+                              <w:t>: the weapon class.</w:t>
+                            </w:r>
+                          </w:p>
+                        </w:txbxContent>
+                      </wps:txbx>
+                      <wps:bodyPr rot="0" spcFirstLastPara="0" vertOverflow="overflow" horzOverflow="overflow" vert="horz" wrap="square" lIns="0" tIns="0" rIns="0" bIns="0" numCol="1" spcCol="0" rtlCol="0" fromWordArt="0" anchor="t" anchorCtr="0" forceAA="0" compatLnSpc="1">
+                        <a:prstTxWarp prst="textNoShape">
+                          <a:avLst/>
+                        </a:prstTxWarp>
+                        <a:spAutoFit/>
+                      </wps:bodyPr>
+                    </wps:wsp>
+                  </a:graphicData>
+                </a:graphic>
+              </wp:anchor>
+            </w:drawing>
+          </mc:Choice>
+          <mc:Fallback>
+            <w:pict>
+              <v:shape w14:anchorId="134ACC43" id="Text Box 15" o:spid="_x0000_s1027" type="#_x0000_t202" style="position:absolute;left:0;text-align:left;margin-left:0;margin-top:231.3pt;width:451.3pt;height:.05pt;z-index:-251632640;visibility:visible;mso-wrap-style:square;mso-wrap-distance-left:9pt;mso-wrap-distance-top:0;mso-wrap-distance-right:9pt;mso-wrap-distance-bottom:0;mso-position-horizontal:absolute;mso-position-horizontal-relative:text;mso-position-vertical:absolute;mso-position-vertical-relative:text;v-text-anchor:top" o:gfxdata="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" stroked="f">
+                <v:textbox style="mso-fit-shape-to-text:t" inset="0,0,0,0">
+                  <w:txbxContent>
+                    <w:p>
+                      <w:pPr>
+                        <w:pStyle w:val="Caption"/>
+                        <w:rPr>
+                          <w:noProof/>
+                        </w:rPr>
+                      </w:pPr>
+                      <w:r>
+                        <w:t xml:space="preserve">Figure </w:t>
+                      </w:r>
+                      <w:fldSimple w:instr=" SEQ Figure \* ARABIC ">
+                        <w:r>
+                          <w:rPr>
+                            <w:noProof/>
+                          </w:rPr>
+                          <w:t>1</w:t>
+                        </w:r>
+                      </w:fldSimple>
+                      <w:r>
+                        <w:t>: the weapon class.</w:t>
+                      </w:r>
+                    </w:p>
+                  </w:txbxContent>
+                </v:textbox>
+                <w10:wrap type="tight"/>
+              </v:shape>
+            </w:pict>
+          </mc:Fallback>
+        </mc:AlternateContent>
+      </w:r>
+      <w:r>
+        <w:rPr>
+          <w:noProof/>
+        </w:rPr>
+        <w:drawing>
+          <wp:anchor distT="0" distB="0" distL="114300" distR="114300" simplePos="0" relativeHeight="251659264" behindDoc="0" locked="0" layoutInCell="1" allowOverlap="1" wp14:anchorId="7294CFFC" wp14:editId="6F5FB2AF">
+            <wp:simplePos x="0" y="0"/>
+            <wp:positionH relativeFrom="column">
+              <wp:posOffset>0</wp:posOffset>
+            </wp:positionH>
+            <wp:positionV relativeFrom="paragraph">
+              <wp:posOffset>260985</wp:posOffset>
             </wp:positionV>
             <wp:extent cx="5731510" cy="2657475"/>
             <wp:effectExtent l="0" t="0" r="2540" b="9525"/>
@@ -515,7 +1247,7 @@
                     <pic:cNvPicPr/>
                   </pic:nvPicPr>
                   <pic:blipFill>
-                    <a:blip r:embed="rId6"/>
+                    <a:blip r:embed="rId8"/>
                     <a:stretch>
                       <a:fillRect/>
                     </a:stretch>
@@ -549,27 +1281,160 @@
         <w:rPr>
           <w:noProof/>
         </w:rPr>
+        <mc:AlternateContent>
+          <mc:Choice Requires="wps">
+            <w:drawing>
+              <wp:anchor distT="0" distB="0" distL="114300" distR="114300" simplePos="0" relativeHeight="251692032" behindDoc="1" locked="0" layoutInCell="1" allowOverlap="1" wp14:anchorId="191A33E9" wp14:editId="6E725E9C">
+                <wp:simplePos x="0" y="0"/>
+                <wp:positionH relativeFrom="column">
+                  <wp:posOffset>2924175</wp:posOffset>
+                </wp:positionH>
+                <wp:positionV relativeFrom="paragraph">
+                  <wp:posOffset>7571105</wp:posOffset>
+                </wp:positionV>
+                <wp:extent cx="2807335" cy="635"/>
+                <wp:effectExtent l="0" t="0" r="0" b="6985"/>
+                <wp:wrapTight wrapText="bothSides">
+                  <wp:wrapPolygon edited="0">
+                    <wp:start x="0" y="0"/>
+                    <wp:lineTo x="0" y="21122"/>
+                    <wp:lineTo x="21400" y="21122"/>
+                    <wp:lineTo x="21400" y="0"/>
+                    <wp:lineTo x="0" y="0"/>
+                  </wp:wrapPolygon>
+                </wp:wrapTight>
+                <wp:docPr id="19" name="Text Box 19"/>
+                <wp:cNvGraphicFramePr/>
+                <a:graphic xmlns:a="http://schemas.openxmlformats.org/drawingml/2006/main">
+                  <a:graphicData uri="http://schemas.microsoft.com/office/word/2010/wordprocessingShape">
+                    <wps:wsp>
+                      <wps:cNvSpPr txBox="1"/>
+                      <wps:spPr>
+                        <a:xfrm>
+                          <a:off x="0" y="0"/>
+                          <a:ext cx="2807335" cy="635"/>
+                        </a:xfrm>
+                        <a:prstGeom prst="rect">
+                          <a:avLst/>
+                        </a:prstGeom>
+                        <a:solidFill>
+                          <a:prstClr val="white"/>
+                        </a:solidFill>
+                        <a:ln>
+                          <a:noFill/>
+                        </a:ln>
+                      </wps:spPr>
+                      <wps:txbx>
+                        <w:txbxContent>
+                          <w:p>
+                            <w:pPr>
+                              <w:pStyle w:val="Caption"/>
+                              <w:rPr>
+                                <w:noProof/>
+                              </w:rPr>
+                            </w:pPr>
+                            <w:r>
+                              <w:t>Figure 3: the calculate shooter method, where, the soldier having decided how it’s going to move, it seeks the result of the relevant movement method.</w:t>
+                            </w:r>
+                          </w:p>
+                        </w:txbxContent>
+                      </wps:txbx>
+                      <wps:bodyPr rot="0" spcFirstLastPara="0" vertOverflow="overflow" horzOverflow="overflow" vert="horz" wrap="square" lIns="0" tIns="0" rIns="0" bIns="0" numCol="1" spcCol="0" rtlCol="0" fromWordArt="0" anchor="t" anchorCtr="0" forceAA="0" compatLnSpc="1">
+                        <a:prstTxWarp prst="textNoShape">
+                          <a:avLst/>
+                        </a:prstTxWarp>
+                        <a:spAutoFit/>
+                      </wps:bodyPr>
+                    </wps:wsp>
+                  </a:graphicData>
+                </a:graphic>
+                <wp14:sizeRelH relativeFrom="margin">
+                  <wp14:pctWidth>0</wp14:pctWidth>
+                </wp14:sizeRelH>
+                <wp14:sizeRelV relativeFrom="margin">
+                  <wp14:pctHeight>0</wp14:pctHeight>
+                </wp14:sizeRelV>
+              </wp:anchor>
+            </w:drawing>
+          </mc:Choice>
+          <mc:Fallback>
+            <w:pict>
+              <v:shape w14:anchorId="191A33E9" id="Text Box 19" o:spid="_x0000_s1028" type="#_x0000_t202" style="position:absolute;left:0;text-align:left;margin-left:230.25pt;margin-top:596.15pt;width:221.05pt;height:.05pt;z-index:-251624448;visibility:visible;mso-wrap-style:square;mso-width-percent:0;mso-height-percent:0;mso-wrap-distance-left:9pt;mso-wrap-distance-top:0;mso-wrap-distance-right:9pt;mso-wrap-distance-bottom:0;mso-position-horizontal:absolute;mso-position-horizontal-relative:text;mso-position-vertical:absolute;mso-position-vertical-relative:text;mso-width-percent:0;mso-height-percent:0;mso-width-relative:margin;mso-height-relative:margin;v-text-anchor:top" o:gfxdata="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" stroked="f">
+                <v:textbox style="mso-fit-shape-to-text:t" inset="0,0,0,0">
+                  <w:txbxContent>
+                    <w:p>
+                      <w:pPr>
+                        <w:pStyle w:val="Caption"/>
+                        <w:rPr>
+                          <w:noProof/>
+                        </w:rPr>
+                      </w:pPr>
+                      <w:r>
+                        <w:t>Figure 3: the calculate shooter method, where, the soldier having decided how it’s going to move, it seeks the result of the relevant movement method.</w:t>
+                      </w:r>
+                    </w:p>
+                  </w:txbxContent>
+                </v:textbox>
+                <w10:wrap type="tight"/>
+              </v:shape>
+            </w:pict>
+          </mc:Fallback>
+        </mc:AlternateContent>
+      </w:r>
+      <w:r>
+        <w:rPr>
+          <w:noProof/>
+        </w:rPr>
+        <w:t xml:space="preserve">  </w:t>
+      </w:r>
+    </w:p>
+    <w:p>
+      <w:pPr>
+        <w:rPr>
+          <w:noProof/>
+        </w:rPr>
+      </w:pPr>
+    </w:p>
+    <w:p>
+      <w:pPr>
+        <w:rPr>
+          <w:noProof/>
+        </w:rPr>
+      </w:pPr>
+      <w:r>
+        <w:rPr>
+          <w:noProof/>
+        </w:rPr>
+        <w:br w:type="page"/>
+      </w:r>
+    </w:p>
+    <w:p>
+      <w:r>
+        <w:rPr>
+          <w:noProof/>
+        </w:rPr>
+        <w:lastRenderedPageBreak/>
         <w:drawing>
-          <wp:anchor distT="0" distB="0" distL="114300" distR="114300" simplePos="0" relativeHeight="251661312" behindDoc="0" locked="0" layoutInCell="1" allowOverlap="1" wp14:anchorId="6791340C" wp14:editId="5BC5A31B">
+          <wp:anchor distT="0" distB="0" distL="114300" distR="114300" simplePos="0" relativeHeight="251681792" behindDoc="0" locked="0" layoutInCell="1" allowOverlap="1" wp14:anchorId="40A37011" wp14:editId="00F6E5AF">
             <wp:simplePos x="0" y="0"/>
             <wp:positionH relativeFrom="column">
-              <wp:posOffset>-2540</wp:posOffset>
+              <wp:posOffset>-47625</wp:posOffset>
             </wp:positionH>
             <wp:positionV relativeFrom="paragraph">
-              <wp:posOffset>2940685</wp:posOffset>
+              <wp:posOffset>4693285</wp:posOffset>
             </wp:positionV>
-            <wp:extent cx="5731510" cy="3682365"/>
-            <wp:effectExtent l="0" t="0" r="2540" b="0"/>
+            <wp:extent cx="5731510" cy="3648710"/>
+            <wp:effectExtent l="0" t="0" r="2540" b="8890"/>
             <wp:wrapTight wrapText="bothSides">
               <wp:wrapPolygon edited="0">
                 <wp:start x="0" y="0"/>
-                <wp:lineTo x="0" y="21455"/>
-                <wp:lineTo x="21538" y="21455"/>
+                <wp:lineTo x="0" y="21540"/>
+                <wp:lineTo x="21538" y="21540"/>
                 <wp:lineTo x="21538" y="0"/>
                 <wp:lineTo x="0" y="0"/>
               </wp:wrapPolygon>
             </wp:wrapTight>
-            <wp:docPr id="2" name="Picture 2"/>
+            <wp:docPr id="14" name="Picture 14"/>
             <wp:cNvGraphicFramePr>
               <a:graphicFrameLocks xmlns:a="http://schemas.openxmlformats.org/drawingml/2006/main" noChangeAspect="1"/>
             </wp:cNvGraphicFramePr>
@@ -581,7 +1446,7 @@
                     <pic:cNvPicPr/>
                   </pic:nvPicPr>
                   <pic:blipFill>
-                    <a:blip r:embed="rId7"/>
+                    <a:blip r:embed="rId9"/>
                     <a:stretch>
                       <a:fillRect/>
                     </a:stretch>
@@ -589,7 +1454,7 @@
                   <pic:spPr>
                     <a:xfrm>
                       <a:off x="0" y="0"/>
-                      <a:ext cx="5731510" cy="3682365"/>
+                      <a:ext cx="5731510" cy="3648710"/>
                     </a:xfrm>
                     <a:prstGeom prst="rect">
                       <a:avLst/>
@@ -605,99 +1470,208 @@
         <w:rPr>
           <w:noProof/>
         </w:rPr>
-        <w:t xml:space="preserve">  </w:t>
-      </w:r>
-    </w:p>
-    <w:p>
-      <w:pPr>
+        <mc:AlternateContent>
+          <mc:Choice Requires="wps">
+            <w:drawing>
+              <wp:anchor distT="0" distB="0" distL="114300" distR="114300" simplePos="0" relativeHeight="251696128" behindDoc="1" locked="0" layoutInCell="1" allowOverlap="1" wp14:anchorId="44789BFF" wp14:editId="0269C0F4">
+                <wp:simplePos x="0" y="0"/>
+                <wp:positionH relativeFrom="column">
+                  <wp:posOffset>-47625</wp:posOffset>
+                </wp:positionH>
+                <wp:positionV relativeFrom="paragraph">
+                  <wp:posOffset>8408670</wp:posOffset>
+                </wp:positionV>
+                <wp:extent cx="5731510" cy="635"/>
+                <wp:effectExtent l="0" t="0" r="0" b="0"/>
+                <wp:wrapTight wrapText="bothSides">
+                  <wp:wrapPolygon edited="0">
+                    <wp:start x="0" y="0"/>
+                    <wp:lineTo x="0" y="21600"/>
+                    <wp:lineTo x="21600" y="21600"/>
+                    <wp:lineTo x="21600" y="0"/>
+                  </wp:wrapPolygon>
+                </wp:wrapTight>
+                <wp:docPr id="21" name="Text Box 21"/>
+                <wp:cNvGraphicFramePr/>
+                <a:graphic xmlns:a="http://schemas.openxmlformats.org/drawingml/2006/main">
+                  <a:graphicData uri="http://schemas.microsoft.com/office/word/2010/wordprocessingShape">
+                    <wps:wsp>
+                      <wps:cNvSpPr txBox="1"/>
+                      <wps:spPr>
+                        <a:xfrm>
+                          <a:off x="0" y="0"/>
+                          <a:ext cx="5731510" cy="635"/>
+                        </a:xfrm>
+                        <a:prstGeom prst="rect">
+                          <a:avLst/>
+                        </a:prstGeom>
+                        <a:solidFill>
+                          <a:prstClr val="white"/>
+                        </a:solidFill>
+                        <a:ln>
+                          <a:noFill/>
+                        </a:ln>
+                      </wps:spPr>
+                      <wps:txbx>
+                        <w:txbxContent>
+                          <w:p>
+                            <w:pPr>
+                              <w:pStyle w:val="Caption"/>
+                              <w:rPr>
+                                <w:noProof/>
+                              </w:rPr>
+                            </w:pPr>
+                            <w:r>
+                              <w:t>Figure 5: the method that checks if the soldier needs to go and change it’s low-ammo weapons for new weapons, or if it has sufficient ammo, if it should swap its current weapon for the next one.</w:t>
+                            </w:r>
+                          </w:p>
+                        </w:txbxContent>
+                      </wps:txbx>
+                      <wps:bodyPr rot="0" spcFirstLastPara="0" vertOverflow="overflow" horzOverflow="overflow" vert="horz" wrap="square" lIns="0" tIns="0" rIns="0" bIns="0" numCol="1" spcCol="0" rtlCol="0" fromWordArt="0" anchor="t" anchorCtr="0" forceAA="0" compatLnSpc="1">
+                        <a:prstTxWarp prst="textNoShape">
+                          <a:avLst/>
+                        </a:prstTxWarp>
+                        <a:spAutoFit/>
+                      </wps:bodyPr>
+                    </wps:wsp>
+                  </a:graphicData>
+                </a:graphic>
+              </wp:anchor>
+            </w:drawing>
+          </mc:Choice>
+          <mc:Fallback>
+            <w:pict>
+              <v:shape w14:anchorId="44789BFF" id="Text Box 21" o:spid="_x0000_s1029" type="#_x0000_t202" style="position:absolute;left:0;text-align:left;margin-left:-3.75pt;margin-top:662.1pt;width:451.3pt;height:.05pt;z-index:-251620352;visibility:visible;mso-wrap-style:square;mso-wrap-distance-left:9pt;mso-wrap-distance-top:0;mso-wrap-distance-right:9pt;mso-wrap-distance-bottom:0;mso-position-horizontal:absolute;mso-position-horizontal-relative:text;mso-position-vertical:absolute;mso-position-vertical-relative:text;v-text-anchor:top" o:gfxdata="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" stroked="f">
+                <v:textbox style="mso-fit-shape-to-text:t" inset="0,0,0,0">
+                  <w:txbxContent>
+                    <w:p>
+                      <w:pPr>
+                        <w:pStyle w:val="Caption"/>
+                        <w:rPr>
+                          <w:noProof/>
+                        </w:rPr>
+                      </w:pPr>
+                      <w:r>
+                        <w:t>Figure 5: the method that checks if the soldier needs to go and change it’s low-ammo weapons for new weapons, or if it has sufficient ammo, if it should swap its current weapon for the next one.</w:t>
+                      </w:r>
+                    </w:p>
+                  </w:txbxContent>
+                </v:textbox>
+                <w10:wrap type="tight"/>
+              </v:shape>
+            </w:pict>
+          </mc:Fallback>
+        </mc:AlternateContent>
+      </w:r>
+      <w:r>
         <w:rPr>
           <w:noProof/>
         </w:rPr>
-      </w:pPr>
-    </w:p>
-    <w:p>
-      <w:pPr>
-        <w:rPr>
-          <w:noProof/>
-        </w:rPr>
-      </w:pPr>
+        <mc:AlternateContent>
+          <mc:Choice Requires="wps">
+            <w:drawing>
+              <wp:anchor distT="0" distB="0" distL="114300" distR="114300" simplePos="0" relativeHeight="251694080" behindDoc="1" locked="0" layoutInCell="1" allowOverlap="1" wp14:anchorId="1191D9EC" wp14:editId="65FAE679">
+                <wp:simplePos x="0" y="0"/>
+                <wp:positionH relativeFrom="column">
+                  <wp:posOffset>-47625</wp:posOffset>
+                </wp:positionH>
+                <wp:positionV relativeFrom="paragraph">
+                  <wp:posOffset>4128135</wp:posOffset>
+                </wp:positionV>
+                <wp:extent cx="5731510" cy="635"/>
+                <wp:effectExtent l="0" t="0" r="0" b="0"/>
+                <wp:wrapTight wrapText="bothSides">
+                  <wp:wrapPolygon edited="0">
+                    <wp:start x="0" y="0"/>
+                    <wp:lineTo x="0" y="21600"/>
+                    <wp:lineTo x="21600" y="21600"/>
+                    <wp:lineTo x="21600" y="0"/>
+                  </wp:wrapPolygon>
+                </wp:wrapTight>
+                <wp:docPr id="20" name="Text Box 20"/>
+                <wp:cNvGraphicFramePr/>
+                <a:graphic xmlns:a="http://schemas.openxmlformats.org/drawingml/2006/main">
+                  <a:graphicData uri="http://schemas.microsoft.com/office/word/2010/wordprocessingShape">
+                    <wps:wsp>
+                      <wps:cNvSpPr txBox="1"/>
+                      <wps:spPr>
+                        <a:xfrm>
+                          <a:off x="0" y="0"/>
+                          <a:ext cx="5731510" cy="635"/>
+                        </a:xfrm>
+                        <a:prstGeom prst="rect">
+                          <a:avLst/>
+                        </a:prstGeom>
+                        <a:solidFill>
+                          <a:prstClr val="white"/>
+                        </a:solidFill>
+                        <a:ln>
+                          <a:noFill/>
+                        </a:ln>
+                      </wps:spPr>
+                      <wps:txbx>
+                        <w:txbxContent>
+                          <w:p>
+                            <w:pPr>
+                              <w:pStyle w:val="Caption"/>
+                              <w:rPr>
+                                <w:noProof/>
+                              </w:rPr>
+                            </w:pPr>
+                            <w:r>
+                              <w:t xml:space="preserve">Figure 4: the method that checks if </w:t>
+                            </w:r>
+                            <w:r>
+                              <w:t>the soldier needs to go back to the food station to sate its hunger before it starves.</w:t>
+                            </w:r>
+                          </w:p>
+                        </w:txbxContent>
+                      </wps:txbx>
+                      <wps:bodyPr rot="0" spcFirstLastPara="0" vertOverflow="overflow" horzOverflow="overflow" vert="horz" wrap="square" lIns="0" tIns="0" rIns="0" bIns="0" numCol="1" spcCol="0" rtlCol="0" fromWordArt="0" anchor="t" anchorCtr="0" forceAA="0" compatLnSpc="1">
+                        <a:prstTxWarp prst="textNoShape">
+                          <a:avLst/>
+                        </a:prstTxWarp>
+                        <a:spAutoFit/>
+                      </wps:bodyPr>
+                    </wps:wsp>
+                  </a:graphicData>
+                </a:graphic>
+              </wp:anchor>
+            </w:drawing>
+          </mc:Choice>
+          <mc:Fallback>
+            <w:pict>
+              <v:shape w14:anchorId="1191D9EC" id="Text Box 20" o:spid="_x0000_s1030" type="#_x0000_t202" style="position:absolute;left:0;text-align:left;margin-left:-3.75pt;margin-top:325.05pt;width:451.3pt;height:.05pt;z-index:-251622400;visibility:visible;mso-wrap-style:square;mso-wrap-distance-left:9pt;mso-wrap-distance-top:0;mso-wrap-distance-right:9pt;mso-wrap-distance-bottom:0;mso-position-horizontal:absolute;mso-position-horizontal-relative:text;mso-position-vertical:absolute;mso-position-vertical-relative:text;v-text-anchor:top" o:gfxdata="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" stroked="f">
+                <v:textbox style="mso-fit-shape-to-text:t" inset="0,0,0,0">
+                  <w:txbxContent>
+                    <w:p>
+                      <w:pPr>
+                        <w:pStyle w:val="Caption"/>
+                        <w:rPr>
+                          <w:noProof/>
+                        </w:rPr>
+                      </w:pPr>
+                      <w:r>
+                        <w:t xml:space="preserve">Figure 4: the method that checks if </w:t>
+                      </w:r>
+                      <w:r>
+                        <w:t>the soldier needs to go back to the food station to sate its hunger before it starves.</w:t>
+                      </w:r>
+                    </w:p>
+                  </w:txbxContent>
+                </v:textbox>
+                <w10:wrap type="tight"/>
+              </v:shape>
+            </w:pict>
+          </mc:Fallback>
+        </mc:AlternateContent>
+      </w:r>
       <w:r>
         <w:rPr>
           <w:noProof/>
         </w:rPr>
         <w:drawing>
-          <wp:anchor distT="0" distB="0" distL="114300" distR="114300" simplePos="0" relativeHeight="251667456" behindDoc="0" locked="0" layoutInCell="1" allowOverlap="1" wp14:anchorId="0E9AD3DA" wp14:editId="771C6DF1">
-            <wp:simplePos x="0" y="0"/>
-            <wp:positionH relativeFrom="column">
-              <wp:posOffset>2283460</wp:posOffset>
-            </wp:positionH>
-            <wp:positionV relativeFrom="paragraph">
-              <wp:posOffset>29845</wp:posOffset>
-            </wp:positionV>
-            <wp:extent cx="3448050" cy="1711960"/>
-            <wp:effectExtent l="0" t="0" r="0" b="2540"/>
-            <wp:wrapTight wrapText="bothSides">
-              <wp:wrapPolygon edited="0">
-                <wp:start x="0" y="0"/>
-                <wp:lineTo x="0" y="21392"/>
-                <wp:lineTo x="21481" y="21392"/>
-                <wp:lineTo x="21481" y="0"/>
-                <wp:lineTo x="0" y="0"/>
-              </wp:wrapPolygon>
-            </wp:wrapTight>
-            <wp:docPr id="5" name="Picture 5"/>
-            <wp:cNvGraphicFramePr>
-              <a:graphicFrameLocks xmlns:a="http://schemas.openxmlformats.org/drawingml/2006/main" noChangeAspect="1"/>
-            </wp:cNvGraphicFramePr>
-            <a:graphic xmlns:a="http://schemas.openxmlformats.org/drawingml/2006/main">
-              <a:graphicData uri="http://schemas.openxmlformats.org/drawingml/2006/picture">
-                <pic:pic xmlns:pic="http://schemas.openxmlformats.org/drawingml/2006/picture">
-                  <pic:nvPicPr>
-                    <pic:cNvPr id="1" name=""/>
-                    <pic:cNvPicPr/>
-                  </pic:nvPicPr>
-                  <pic:blipFill>
-                    <a:blip r:embed="rId8"/>
-                    <a:stretch>
-                      <a:fillRect/>
-                    </a:stretch>
-                  </pic:blipFill>
-                  <pic:spPr>
-                    <a:xfrm>
-                      <a:off x="0" y="0"/>
-                      <a:ext cx="3448050" cy="1711960"/>
-                    </a:xfrm>
-                    <a:prstGeom prst="rect">
-                      <a:avLst/>
-                    </a:prstGeom>
-                  </pic:spPr>
-                </pic:pic>
-              </a:graphicData>
-            </a:graphic>
-            <wp14:sizeRelH relativeFrom="margin">
-              <wp14:pctWidth>0</wp14:pctWidth>
-            </wp14:sizeRelH>
-            <wp14:sizeRelV relativeFrom="margin">
-              <wp14:pctHeight>0</wp14:pctHeight>
-            </wp14:sizeRelV>
-          </wp:anchor>
-        </w:drawing>
-      </w:r>
-      <w:r>
-        <w:rPr>
-          <w:noProof/>
-        </w:rPr>
-        <w:br w:type="page"/>
-      </w:r>
-    </w:p>
-    <w:p>
-      <w:r>
-        <w:rPr>
-          <w:noProof/>
-        </w:rPr>
-        <w:lastRenderedPageBreak/>
-        <w:drawing>
-          <wp:anchor distT="0" distB="0" distL="114300" distR="114300" simplePos="0" relativeHeight="251663360" behindDoc="0" locked="0" layoutInCell="1" allowOverlap="1" wp14:anchorId="25A2E7E8" wp14:editId="44605906">
+          <wp:anchor distT="0" distB="0" distL="114300" distR="114300" simplePos="0" relativeHeight="251663360" behindDoc="0" locked="0" layoutInCell="1" allowOverlap="1" wp14:anchorId="25A2E7E8" wp14:editId="7B64D519">
             <wp:simplePos x="0" y="0"/>
             <wp:positionH relativeFrom="column">
               <wp:posOffset>-47625</wp:posOffset>
@@ -728,7 +1702,7 @@
                     <pic:cNvPicPr/>
                   </pic:nvPicPr>
                   <pic:blipFill>
-                    <a:blip r:embed="rId9"/>
+                    <a:blip r:embed="rId10"/>
                     <a:stretch>
                       <a:fillRect/>
                     </a:stretch>
@@ -750,31 +1724,141 @@
       </w:r>
     </w:p>
     <w:p>
+      <w:pPr>
+        <w:pStyle w:val="Heading1"/>
+      </w:pPr>
       <w:r>
         <w:rPr>
           <w:noProof/>
         </w:rPr>
+        <w:lastRenderedPageBreak/>
+        <mc:AlternateContent>
+          <mc:Choice Requires="wps">
+            <w:drawing>
+              <wp:anchor distT="0" distB="0" distL="114300" distR="114300" simplePos="0" relativeHeight="251671552" behindDoc="1" locked="0" layoutInCell="1" allowOverlap="1" wp14:anchorId="2410CDD0" wp14:editId="11B4FE5F">
+                <wp:simplePos x="0" y="0"/>
+                <wp:positionH relativeFrom="column">
+                  <wp:posOffset>0</wp:posOffset>
+                </wp:positionH>
+                <wp:positionV relativeFrom="paragraph">
+                  <wp:posOffset>6749415</wp:posOffset>
+                </wp:positionV>
+                <wp:extent cx="5731510" cy="635"/>
+                <wp:effectExtent l="0" t="0" r="0" b="0"/>
+                <wp:wrapTight wrapText="bothSides">
+                  <wp:wrapPolygon edited="0">
+                    <wp:start x="0" y="0"/>
+                    <wp:lineTo x="0" y="21600"/>
+                    <wp:lineTo x="21600" y="21600"/>
+                    <wp:lineTo x="21600" y="0"/>
+                  </wp:wrapPolygon>
+                </wp:wrapTight>
+                <wp:docPr id="7" name="Text Box 7"/>
+                <wp:cNvGraphicFramePr/>
+                <a:graphic xmlns:a="http://schemas.openxmlformats.org/drawingml/2006/main">
+                  <a:graphicData uri="http://schemas.microsoft.com/office/word/2010/wordprocessingShape">
+                    <wps:wsp>
+                      <wps:cNvSpPr txBox="1"/>
+                      <wps:spPr>
+                        <a:xfrm>
+                          <a:off x="0" y="0"/>
+                          <a:ext cx="5731510" cy="635"/>
+                        </a:xfrm>
+                        <a:prstGeom prst="rect">
+                          <a:avLst/>
+                        </a:prstGeom>
+                        <a:solidFill>
+                          <a:prstClr val="white"/>
+                        </a:solidFill>
+                        <a:ln>
+                          <a:noFill/>
+                        </a:ln>
+                      </wps:spPr>
+                      <wps:txbx>
+                        <w:txbxContent>
+                          <w:p>
+                            <w:pPr>
+                              <w:pStyle w:val="Caption"/>
+                              <w:rPr>
+                                <w:noProof/>
+                              </w:rPr>
+                            </w:pPr>
+                            <w:r>
+                              <w:t xml:space="preserve">Figure </w:t>
+                            </w:r>
+                            <w:r>
+                              <w:t>7</w:t>
+                            </w:r>
+                            <w:r>
+                              <w:t>: soldier agent is out of ammo and needs to swap its weapons.</w:t>
+                            </w:r>
+                          </w:p>
+                        </w:txbxContent>
+                      </wps:txbx>
+                      <wps:bodyPr rot="0" spcFirstLastPara="0" vertOverflow="overflow" horzOverflow="overflow" vert="horz" wrap="square" lIns="0" tIns="0" rIns="0" bIns="0" numCol="1" spcCol="0" rtlCol="0" fromWordArt="0" anchor="t" anchorCtr="0" forceAA="0" compatLnSpc="1">
+                        <a:prstTxWarp prst="textNoShape">
+                          <a:avLst/>
+                        </a:prstTxWarp>
+                        <a:spAutoFit/>
+                      </wps:bodyPr>
+                    </wps:wsp>
+                  </a:graphicData>
+                </a:graphic>
+              </wp:anchor>
+            </w:drawing>
+          </mc:Choice>
+          <mc:Fallback>
+            <w:pict>
+              <v:shape w14:anchorId="2410CDD0" id="Text Box 7" o:spid="_x0000_s1031" type="#_x0000_t202" style="position:absolute;left:0;text-align:left;margin-left:0;margin-top:531.45pt;width:451.3pt;height:.05pt;z-index:-251644928;visibility:visible;mso-wrap-style:square;mso-wrap-distance-left:9pt;mso-wrap-distance-top:0;mso-wrap-distance-right:9pt;mso-wrap-distance-bottom:0;mso-position-horizontal:absolute;mso-position-horizontal-relative:text;mso-position-vertical:absolute;mso-position-vertical-relative:text;v-text-anchor:top" o:gfxdata="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" stroked="f">
+                <v:textbox style="mso-fit-shape-to-text:t" inset="0,0,0,0">
+                  <w:txbxContent>
+                    <w:p>
+                      <w:pPr>
+                        <w:pStyle w:val="Caption"/>
+                        <w:rPr>
+                          <w:noProof/>
+                        </w:rPr>
+                      </w:pPr>
+                      <w:r>
+                        <w:t xml:space="preserve">Figure </w:t>
+                      </w:r>
+                      <w:r>
+                        <w:t>7</w:t>
+                      </w:r>
+                      <w:r>
+                        <w:t>: soldier agent is out of ammo and needs to swap its weapons.</w:t>
+                      </w:r>
+                    </w:p>
+                  </w:txbxContent>
+                </v:textbox>
+                <w10:wrap type="tight"/>
+              </v:shape>
+            </w:pict>
+          </mc:Fallback>
+        </mc:AlternateContent>
+      </w:r>
+      <w:r>
         <w:drawing>
-          <wp:anchor distT="0" distB="0" distL="114300" distR="114300" simplePos="0" relativeHeight="251665408" behindDoc="0" locked="0" layoutInCell="1" allowOverlap="1" wp14:anchorId="32834DB4" wp14:editId="154B267A">
+          <wp:anchor distT="0" distB="0" distL="114300" distR="114300" simplePos="0" relativeHeight="251679744" behindDoc="0" locked="0" layoutInCell="1" allowOverlap="1" wp14:anchorId="668291D3" wp14:editId="785C8DB3">
             <wp:simplePos x="0" y="0"/>
             <wp:positionH relativeFrom="column">
-              <wp:posOffset>-47625</wp:posOffset>
+              <wp:posOffset>0</wp:posOffset>
             </wp:positionH>
             <wp:positionV relativeFrom="paragraph">
-              <wp:posOffset>638175</wp:posOffset>
+              <wp:posOffset>3717290</wp:posOffset>
             </wp:positionV>
-            <wp:extent cx="5731510" cy="3843020"/>
-            <wp:effectExtent l="0" t="0" r="2540" b="5080"/>
+            <wp:extent cx="5731510" cy="3035935"/>
+            <wp:effectExtent l="0" t="0" r="2540" b="0"/>
             <wp:wrapTight wrapText="bothSides">
               <wp:wrapPolygon edited="0">
                 <wp:start x="0" y="0"/>
-                <wp:lineTo x="0" y="21521"/>
-                <wp:lineTo x="21538" y="21521"/>
+                <wp:lineTo x="0" y="21415"/>
+                <wp:lineTo x="21538" y="21415"/>
                 <wp:lineTo x="21538" y="0"/>
                 <wp:lineTo x="0" y="0"/>
               </wp:wrapPolygon>
             </wp:wrapTight>
-            <wp:docPr id="4" name="Picture 4"/>
+            <wp:docPr id="11" name="Picture 11"/>
             <wp:cNvGraphicFramePr>
               <a:graphicFrameLocks xmlns:a="http://schemas.openxmlformats.org/drawingml/2006/main" noChangeAspect="1"/>
             </wp:cNvGraphicFramePr>
@@ -786,7 +1870,7 @@
                     <pic:cNvPicPr/>
                   </pic:nvPicPr>
                   <pic:blipFill>
-                    <a:blip r:embed="rId10"/>
+                    <a:blip r:embed="rId11"/>
                     <a:stretch>
                       <a:fillRect/>
                     </a:stretch>
@@ -794,7 +1878,7 @@
                   <pic:spPr>
                     <a:xfrm>
                       <a:off x="0" y="0"/>
-                      <a:ext cx="5731510" cy="3843020"/>
+                      <a:ext cx="5731510" cy="3035935"/>
                     </a:xfrm>
                     <a:prstGeom prst="rect">
                       <a:avLst/>
@@ -807,28 +1891,19 @@
         </w:drawing>
       </w:r>
       <w:r>
-        <w:br w:type="page"/>
-      </w:r>
-    </w:p>
-    <w:p>
-      <w:pPr>
-        <w:pStyle w:val="Heading1"/>
-      </w:pPr>
-      <w:r>
         <w:rPr>
           <w:noProof/>
         </w:rPr>
-        <w:lastRenderedPageBreak/>
         <mc:AlternateContent>
           <mc:Choice Requires="wps">
             <w:drawing>
-              <wp:anchor distT="0" distB="0" distL="114300" distR="114300" simplePos="0" relativeHeight="251675648" behindDoc="1" locked="0" layoutInCell="1" allowOverlap="1" wp14:anchorId="0305C04D" wp14:editId="3493800C">
+              <wp:anchor distT="0" distB="0" distL="114300" distR="114300" simplePos="0" relativeHeight="251675648" behindDoc="1" locked="0" layoutInCell="1" allowOverlap="1" wp14:anchorId="0305C04D" wp14:editId="3924322D">
                 <wp:simplePos x="0" y="0"/>
                 <wp:positionH relativeFrom="column">
                   <wp:posOffset>0</wp:posOffset>
                 </wp:positionH>
                 <wp:positionV relativeFrom="paragraph">
-                  <wp:posOffset>6771640</wp:posOffset>
+                  <wp:posOffset>3326765</wp:posOffset>
                 </wp:positionV>
                 <wp:extent cx="5731510" cy="635"/>
                 <wp:effectExtent l="0" t="0" r="0" b="0"/>
@@ -874,25 +1949,7 @@
                               <w:t xml:space="preserve">Figure </w:t>
                             </w:r>
                             <w:r>
-                              <w:fldChar w:fldCharType="begin"/>
-                            </w:r>
-                            <w:r>
-                              <w:instrText xml:space="preserve"> SEQ Figure \* ARABIC </w:instrText>
-                            </w:r>
-                            <w:r>
-                              <w:fldChar w:fldCharType="separate"/>
-                            </w:r>
-                            <w:r>
-                              <w:rPr>
-                                <w:noProof/>
-                              </w:rPr>
-                              <w:t>1</w:t>
-                            </w:r>
-                            <w:r>
-                              <w:rPr>
-                                <w:noProof/>
-                              </w:rPr>
-                              <w:fldChar w:fldCharType="end"/>
+                              <w:t>6</w:t>
                             </w:r>
                             <w:r>
                               <w:t>: soldier agent is hungry and needs to eat.</w:t>
@@ -914,11 +1971,7 @@
           </mc:Choice>
           <mc:Fallback>
             <w:pict>
-              <v:shapetype w14:anchorId="0305C04D" id="_x0000_t202" coordsize="21600,21600" o:spt="202" path="m,l,21600r21600,l21600,xe">
-                <v:stroke joinstyle="miter"/>
-                <v:path gradientshapeok="t" o:connecttype="rect"/>
-              </v:shapetype>
-              <v:shape id="Text Box 9" o:spid="_x0000_s1026" type="#_x0000_t202" style="position:absolute;left:0;text-align:left;margin-left:0;margin-top:533.2pt;width:451.3pt;height:.05pt;z-index:-251640832;visibility:visible;mso-wrap-style:square;mso-wrap-distance-left:9pt;mso-wrap-distance-top:0;mso-wrap-distance-right:9pt;mso-wrap-distance-bottom:0;mso-position-horizontal:absolute;mso-position-horizontal-relative:text;mso-position-vertical:absolute;mso-position-vertical-relative:text;v-text-anchor:top" o:gfxdata="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" stroked="f">
+              <v:shape w14:anchorId="0305C04D" id="Text Box 9" o:spid="_x0000_s1032" type="#_x0000_t202" style="position:absolute;left:0;text-align:left;margin-left:0;margin-top:261.95pt;width:451.3pt;height:.05pt;z-index:-251640832;visibility:visible;mso-wrap-style:square;mso-wrap-distance-left:9pt;mso-wrap-distance-top:0;mso-wrap-distance-right:9pt;mso-wrap-distance-bottom:0;mso-position-horizontal:absolute;mso-position-horizontal-relative:text;mso-position-vertical:absolute;mso-position-vertical-relative:text;v-text-anchor:top" o:gfxdata="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" stroked="f">
                 <v:textbox style="mso-fit-shape-to-text:t" inset="0,0,0,0">
                   <w:txbxContent>
                     <w:p>
@@ -932,25 +1985,7 @@
                         <w:t xml:space="preserve">Figure </w:t>
                       </w:r>
                       <w:r>
-                        <w:fldChar w:fldCharType="begin"/>
-                      </w:r>
-                      <w:r>
-                        <w:instrText xml:space="preserve"> SEQ Figure \* ARABIC </w:instrText>
-                      </w:r>
-                      <w:r>
-                        <w:fldChar w:fldCharType="separate"/>
-                      </w:r>
-                      <w:r>
-                        <w:rPr>
-                          <w:noProof/>
-                        </w:rPr>
-                        <w:t>1</w:t>
-                      </w:r>
-                      <w:r>
-                        <w:rPr>
-                          <w:noProof/>
-                        </w:rPr>
-                        <w:fldChar w:fldCharType="end"/>
+                        <w:t>6</w:t>
                       </w:r>
                       <w:r>
                         <w:t>: soldier agent is hungry and needs to eat.</w:t>
@@ -969,26 +2004,26 @@
           <w:noProof/>
         </w:rPr>
         <w:drawing>
-          <wp:anchor distT="0" distB="0" distL="114300" distR="114300" simplePos="0" relativeHeight="251673600" behindDoc="0" locked="0" layoutInCell="1" allowOverlap="1" wp14:anchorId="145FCA2C" wp14:editId="4319485B">
+          <wp:anchor distT="0" distB="0" distL="114300" distR="114300" simplePos="0" relativeHeight="251677696" behindDoc="0" locked="0" layoutInCell="1" allowOverlap="1" wp14:anchorId="136C7EE7" wp14:editId="3CA5C6FC">
             <wp:simplePos x="0" y="0"/>
             <wp:positionH relativeFrom="column">
               <wp:posOffset>0</wp:posOffset>
             </wp:positionH>
             <wp:positionV relativeFrom="paragraph">
-              <wp:posOffset>3687445</wp:posOffset>
+              <wp:posOffset>276860</wp:posOffset>
             </wp:positionV>
-            <wp:extent cx="5731510" cy="3027045"/>
-            <wp:effectExtent l="0" t="0" r="2540" b="1905"/>
+            <wp:extent cx="5731510" cy="3041650"/>
+            <wp:effectExtent l="0" t="0" r="2540" b="6350"/>
             <wp:wrapTight wrapText="bothSides">
               <wp:wrapPolygon edited="0">
                 <wp:start x="0" y="0"/>
-                <wp:lineTo x="0" y="21478"/>
-                <wp:lineTo x="21538" y="21478"/>
+                <wp:lineTo x="0" y="21510"/>
+                <wp:lineTo x="21538" y="21510"/>
                 <wp:lineTo x="21538" y="0"/>
                 <wp:lineTo x="0" y="0"/>
               </wp:wrapPolygon>
             </wp:wrapTight>
-            <wp:docPr id="8" name="Picture 8"/>
+            <wp:docPr id="10" name="Picture 10"/>
             <wp:cNvGraphicFramePr>
               <a:graphicFrameLocks xmlns:a="http://schemas.openxmlformats.org/drawingml/2006/main" noChangeAspect="1"/>
             </wp:cNvGraphicFramePr>
@@ -1000,7 +2035,7 @@
                     <pic:cNvPicPr/>
                   </pic:nvPicPr>
                   <pic:blipFill>
-                    <a:blip r:embed="rId11"/>
+                    <a:blip r:embed="rId12"/>
                     <a:stretch>
                       <a:fillRect/>
                     </a:stretch>
@@ -1008,7 +2043,7 @@
                   <pic:spPr>
                     <a:xfrm>
                       <a:off x="0" y="0"/>
-                      <a:ext cx="5731510" cy="3027045"/>
+                      <a:ext cx="5731510" cy="3041650"/>
                     </a:xfrm>
                     <a:prstGeom prst="rect">
                       <a:avLst/>
@@ -1021,217 +2056,6 @@
         </w:drawing>
       </w:r>
       <w:r>
-        <w:rPr>
-          <w:noProof/>
-        </w:rPr>
-        <mc:AlternateContent>
-          <mc:Choice Requires="wps">
-            <w:drawing>
-              <wp:anchor distT="0" distB="0" distL="114300" distR="114300" simplePos="0" relativeHeight="251671552" behindDoc="1" locked="0" layoutInCell="1" allowOverlap="1" wp14:anchorId="2410CDD0" wp14:editId="4EA70B2B">
-                <wp:simplePos x="0" y="0"/>
-                <wp:positionH relativeFrom="column">
-                  <wp:posOffset>0</wp:posOffset>
-                </wp:positionH>
-                <wp:positionV relativeFrom="paragraph">
-                  <wp:posOffset>3348990</wp:posOffset>
-                </wp:positionV>
-                <wp:extent cx="5731510" cy="635"/>
-                <wp:effectExtent l="0" t="0" r="0" b="0"/>
-                <wp:wrapTight wrapText="bothSides">
-                  <wp:wrapPolygon edited="0">
-                    <wp:start x="0" y="0"/>
-                    <wp:lineTo x="0" y="21600"/>
-                    <wp:lineTo x="21600" y="21600"/>
-                    <wp:lineTo x="21600" y="0"/>
-                  </wp:wrapPolygon>
-                </wp:wrapTight>
-                <wp:docPr id="7" name="Text Box 7"/>
-                <wp:cNvGraphicFramePr/>
-                <a:graphic xmlns:a="http://schemas.openxmlformats.org/drawingml/2006/main">
-                  <a:graphicData uri="http://schemas.microsoft.com/office/word/2010/wordprocessingShape">
-                    <wps:wsp>
-                      <wps:cNvSpPr txBox="1"/>
-                      <wps:spPr>
-                        <a:xfrm>
-                          <a:off x="0" y="0"/>
-                          <a:ext cx="5731510" cy="635"/>
-                        </a:xfrm>
-                        <a:prstGeom prst="rect">
-                          <a:avLst/>
-                        </a:prstGeom>
-                        <a:solidFill>
-                          <a:prstClr val="white"/>
-                        </a:solidFill>
-                        <a:ln>
-                          <a:noFill/>
-                        </a:ln>
-                      </wps:spPr>
-                      <wps:txbx>
-                        <w:txbxContent>
-                          <w:p>
-                            <w:pPr>
-                              <w:pStyle w:val="Caption"/>
-                              <w:rPr>
-                                <w:noProof/>
-                              </w:rPr>
-                            </w:pPr>
-                            <w:r>
-                              <w:t xml:space="preserve">Figure </w:t>
-                            </w:r>
-                            <w:r>
-                              <w:fldChar w:fldCharType="begin"/>
-                            </w:r>
-                            <w:r>
-                              <w:instrText xml:space="preserve"> SEQ Figure \* ARABIC </w:instrText>
-                            </w:r>
-                            <w:r>
-                              <w:fldChar w:fldCharType="separate"/>
-                            </w:r>
-                            <w:r>
-                              <w:rPr>
-                                <w:noProof/>
-                              </w:rPr>
-                              <w:t>2</w:t>
-                            </w:r>
-                            <w:r>
-                              <w:rPr>
-                                <w:noProof/>
-                              </w:rPr>
-                              <w:fldChar w:fldCharType="end"/>
-                            </w:r>
-                            <w:r>
-                              <w:t>: soldier agent is out of ammo and needs to swap its weapons.</w:t>
-                            </w:r>
-                          </w:p>
-                        </w:txbxContent>
-                      </wps:txbx>
-                      <wps:bodyPr rot="0" spcFirstLastPara="0" vertOverflow="overflow" horzOverflow="overflow" vert="horz" wrap="square" lIns="0" tIns="0" rIns="0" bIns="0" numCol="1" spcCol="0" rtlCol="0" fromWordArt="0" anchor="t" anchorCtr="0" forceAA="0" compatLnSpc="1">
-                        <a:prstTxWarp prst="textNoShape">
-                          <a:avLst/>
-                        </a:prstTxWarp>
-                        <a:spAutoFit/>
-                      </wps:bodyPr>
-                    </wps:wsp>
-                  </a:graphicData>
-                </a:graphic>
-              </wp:anchor>
-            </w:drawing>
-          </mc:Choice>
-          <mc:Fallback>
-            <w:pict>
-              <v:shape w14:anchorId="2410CDD0" id="Text Box 7" o:spid="_x0000_s1027" type="#_x0000_t202" style="position:absolute;left:0;text-align:left;margin-left:0;margin-top:263.7pt;width:451.3pt;height:.05pt;z-index:-251644928;visibility:visible;mso-wrap-style:square;mso-wrap-distance-left:9pt;mso-wrap-distance-top:0;mso-wrap-distance-right:9pt;mso-wrap-distance-bottom:0;mso-position-horizontal:absolute;mso-position-horizontal-relative:text;mso-position-vertical:absolute;mso-position-vertical-relative:text;v-text-anchor:top" o:gfxdata="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" stroked="f">
-                <v:textbox style="mso-fit-shape-to-text:t" inset="0,0,0,0">
-                  <w:txbxContent>
-                    <w:p>
-                      <w:pPr>
-                        <w:pStyle w:val="Caption"/>
-                        <w:rPr>
-                          <w:noProof/>
-                        </w:rPr>
-                      </w:pPr>
-                      <w:r>
-                        <w:t xml:space="preserve">Figure </w:t>
-                      </w:r>
-                      <w:r>
-                        <w:fldChar w:fldCharType="begin"/>
-                      </w:r>
-                      <w:r>
-                        <w:instrText xml:space="preserve"> SEQ Figure \* ARABIC </w:instrText>
-                      </w:r>
-                      <w:r>
-                        <w:fldChar w:fldCharType="separate"/>
-                      </w:r>
-                      <w:r>
-                        <w:rPr>
-                          <w:noProof/>
-                        </w:rPr>
-                        <w:t>2</w:t>
-                      </w:r>
-                      <w:r>
-                        <w:rPr>
-                          <w:noProof/>
-                        </w:rPr>
-                        <w:fldChar w:fldCharType="end"/>
-                      </w:r>
-                      <w:r>
-                        <w:t>: soldier agent is out of ammo and needs to swap its weapons.</w:t>
-                      </w:r>
-                    </w:p>
-                  </w:txbxContent>
-                </v:textbox>
-                <w10:wrap type="tight"/>
-              </v:shape>
-            </w:pict>
-          </mc:Fallback>
-        </mc:AlternateContent>
-      </w:r>
-      <w:r>
-        <w:rPr>
-          <w:noProof/>
-        </w:rPr>
-        <w:drawing>
-          <wp:anchor distT="0" distB="0" distL="114300" distR="114300" simplePos="0" relativeHeight="251669504" behindDoc="0" locked="0" layoutInCell="1" allowOverlap="1" wp14:anchorId="0562CDDA" wp14:editId="7C4CEFD9">
-            <wp:simplePos x="0" y="0"/>
-            <wp:positionH relativeFrom="column">
-              <wp:posOffset>0</wp:posOffset>
-            </wp:positionH>
-            <wp:positionV relativeFrom="paragraph">
-              <wp:posOffset>257175</wp:posOffset>
-            </wp:positionV>
-            <wp:extent cx="5731510" cy="3034665"/>
-            <wp:effectExtent l="0" t="0" r="2540" b="0"/>
-            <wp:wrapTight wrapText="bothSides">
-              <wp:wrapPolygon edited="0">
-                <wp:start x="0" y="0"/>
-                <wp:lineTo x="0" y="21424"/>
-                <wp:lineTo x="21538" y="21424"/>
-                <wp:lineTo x="21538" y="0"/>
-                <wp:lineTo x="0" y="0"/>
-              </wp:wrapPolygon>
-            </wp:wrapTight>
-            <wp:docPr id="6" name="Picture 6"/>
-            <wp:cNvGraphicFramePr>
-              <a:graphicFrameLocks xmlns:a="http://schemas.openxmlformats.org/drawingml/2006/main" noChangeAspect="1"/>
-            </wp:cNvGraphicFramePr>
-            <a:graphic xmlns:a="http://schemas.openxmlformats.org/drawingml/2006/main">
-              <a:graphicData uri="http://schemas.openxmlformats.org/drawingml/2006/picture">
-                <pic:pic xmlns:pic="http://schemas.openxmlformats.org/drawingml/2006/picture">
-                  <pic:nvPicPr>
-                    <pic:cNvPr id="1" name=""/>
-                    <pic:cNvPicPr/>
-                  </pic:nvPicPr>
-                  <pic:blipFill rotWithShape="1">
-                    <a:blip r:embed="rId12"/>
-                    <a:srcRect t="2450"/>
-                    <a:stretch/>
-                  </pic:blipFill>
-                  <pic:spPr bwMode="auto">
-                    <a:xfrm>
-                      <a:off x="0" y="0"/>
-                      <a:ext cx="5731510" cy="3034665"/>
-                    </a:xfrm>
-                    <a:prstGeom prst="rect">
-                      <a:avLst/>
-                    </a:prstGeom>
-                    <a:ln>
-                      <a:noFill/>
-                    </a:ln>
-                    <a:extLst>
-                      <a:ext uri="{53640926-AAD7-44D8-BBD7-CCE9431645EC}">
-                        <a14:shadowObscured xmlns:a14="http://schemas.microsoft.com/office/drawing/2010/main"/>
-                      </a:ext>
-                    </a:extLst>
-                  </pic:spPr>
-                </pic:pic>
-              </a:graphicData>
-            </a:graphic>
-            <wp14:sizeRelV relativeFrom="margin">
-              <wp14:pctHeight>0</wp14:pctHeight>
-            </wp14:sizeRelV>
-          </wp:anchor>
-        </w:drawing>
-      </w:r>
-      <w:r>
         <w:t>In-</w:t>
       </w:r>
       <w:r>
@@ -1244,7 +2068,6 @@
         <w:t>s</w:t>
       </w:r>
     </w:p>
-    <w:p/>
     <w:p>
       <w:pPr>
         <w:pStyle w:val="Heading1"/>
@@ -1260,9 +2083,106 @@
       </w:r>
     </w:p>
     <w:p>
-      <w:r>
-        <w:t>TBD</w:t>
-      </w:r>
+      <w:pPr>
+        <w:pStyle w:val="ListParagraph"/>
+        <w:numPr>
+          <w:ilvl w:val="0"/>
+          <w:numId w:val="1"/>
+        </w:numPr>
+      </w:pPr>
+      <w:r>
+        <w:t>The o</w:t>
+      </w:r>
+      <w:r>
+        <w:t>riginal idea</w:t>
+      </w:r>
+      <w:r>
+        <w:t xml:space="preserve"> I had of the soldier</w:t>
+      </w:r>
+      <w:r>
+        <w:t xml:space="preserve"> thinking ahead about</w:t>
+      </w:r>
+      <w:r>
+        <w:t xml:space="preserve"> its stocks of ammo</w:t>
+      </w:r>
+      <w:r>
+        <w:t xml:space="preserve"> and hunger </w:t>
+      </w:r>
+      <w:r>
+        <w:t xml:space="preserve">was fairly sound, </w:t>
+      </w:r>
+      <w:r>
+        <w:t xml:space="preserve">but my </w:t>
+      </w:r>
+      <w:r>
+        <w:t>original</w:t>
+      </w:r>
+      <w:r>
+        <w:t xml:space="preserve"> implementation</w:t>
+      </w:r>
+      <w:r>
+        <w:t xml:space="preserve"> plan just needed </w:t>
+      </w:r>
+      <w:r>
+        <w:t>to be tweaked</w:t>
+      </w:r>
+      <w:r>
+        <w:t xml:space="preserve"> to have the soldier</w:t>
+      </w:r>
+      <w:r>
+        <w:t xml:space="preserve"> think ahead about ammo to when it </w:t>
+      </w:r>
+      <w:r>
+        <w:t>went</w:t>
+      </w:r>
+      <w:r>
+        <w:t xml:space="preserve"> to attack the target</w:t>
+      </w:r>
+      <w:r>
+        <w:t>,</w:t>
+      </w:r>
+      <w:r>
+        <w:t xml:space="preserve"> rather than having </w:t>
+      </w:r>
+      <w:r>
+        <w:t>it merely</w:t>
+      </w:r>
+      <w:r>
+        <w:t xml:space="preserve"> react to having </w:t>
+      </w:r>
+      <w:r>
+        <w:t>no</w:t>
+      </w:r>
+      <w:r>
+        <w:t xml:space="preserve"> ammo</w:t>
+      </w:r>
+      <w:r>
+        <w:t xml:space="preserve"> left</w:t>
+      </w:r>
+      <w:r>
+        <w:t>.</w:t>
+      </w:r>
+      <w:r>
+        <w:t xml:space="preserve"> Fixing that up was simple enough.</w:t>
+      </w:r>
+    </w:p>
+    <w:p>
+      <w:pPr>
+        <w:pStyle w:val="ListParagraph"/>
+        <w:numPr>
+          <w:ilvl w:val="0"/>
+          <w:numId w:val="1"/>
+        </w:numPr>
+      </w:pPr>
+      <w:r>
+        <w:t xml:space="preserve">Explosion avoidance was weirdly fiddly for some reason when I tried it, which I didn’t think it would be considering that I’d already managed to get agents avoiding obstacles and colliding with each other, and (at least) trying to not run into walls and to dodge projectiles. But </w:t>
+      </w:r>
+      <w:r>
+        <w:lastRenderedPageBreak/>
+        <w:t>apparently staying out of the range of an explosion was trickier than those, enough that I decided to leave it out and finish this task so I could instead attend to other homework.</w:t>
+      </w:r>
+      <w:bookmarkStart w:id="0" w:name="_GoBack"/>
+      <w:bookmarkEnd w:id="0"/>
     </w:p>
     <w:sectPr>
       <w:pgSz w:w="11906" w:h="16838"/>
@@ -2392,7 +3312,7 @@
 </file>
 
 <file path=customXml/itemProps1.xml><?xml version="1.0" encoding="utf-8"?>
-<ds:datastoreItem xmlns:ds="http://schemas.openxmlformats.org/officeDocument/2006/customXml" ds:itemID="{CC4A1D03-D3EA-43A3-8A93-CBEA7FB2B3B7}">
+<ds:datastoreItem xmlns:ds="http://schemas.openxmlformats.org/officeDocument/2006/customXml" ds:itemID="{055B0B65-1884-4E33-9186-76588DF96D78}">
   <ds:schemaRefs>
     <ds:schemaRef ds:uri="http://schemas.openxmlformats.org/officeDocument/2006/bibliography"/>
   </ds:schemaRefs>

</xml_diff>

<commit_message>
Tweaks to task 16 as suggested by Tien, making a start on a draft spike extension report while waiting for task 18 to be available.
</commit_message>
<xml_diff>
--- a/16 - Spike - Goal Oriented Action Planning/Spike Report - Task 16 - Goal-Oriented Action Planning.docx
+++ b/16 - Spike - Goal Oriented Action Planning/Spike Report - Task 16 - Goal-Oriented Action Planning.docx
@@ -229,22 +229,7 @@
         <w:t xml:space="preserve"> it must return to the food station and eat.</w:t>
       </w:r>
       <w:r>
-        <w:t xml:space="preserve"> </w:t>
-      </w:r>
-      <w:r>
-        <w:t xml:space="preserve">While patrolling, </w:t>
-      </w:r>
-      <w:r>
-        <w:t>it should</w:t>
-      </w:r>
-      <w:r>
-        <w:t xml:space="preserve"> use the maximum distance it might have to cross to calculate when to return to the food station; when attacking, it </w:t>
-      </w:r>
-      <w:r>
-        <w:t xml:space="preserve">should </w:t>
-      </w:r>
-      <w:r>
-        <w:t>use its current distance from the food station with some padding.</w:t>
+        <w:t xml:space="preserve"> While patrolling, it should use the maximum distance it might have to cross to calculate when to return to the food station; when attacking, it should use its current distance from the food station with some padding.</w:t>
       </w:r>
     </w:p>
     <w:p>
@@ -689,7 +674,13 @@
         </w:numPr>
       </w:pPr>
       <w:r>
-        <w:t xml:space="preserve">When I got the feedback, it seemed like I was mostly on track, but just needed to tweak the logic for considering if to replenish ammo while attacking so that the soldier went to exchange its weapons if it determined its current ammo would be insufficient to kill the target, rather than doing so only once it ran out of ammo. I made the changes required of </w:t>
+        <w:t>When I got the feedback, it seemed like I was mostly on track, but just needed to tweak the logic for considering if to replenish ammo while attacking so that the soldier went to exchange its weapons if it determined its current ammo would be insufficient to kill the target, rather than doing so only once it ran out of ammo</w:t>
+      </w:r>
+      <w:r>
+        <w:t>, and for the soldier to remember if it spotted the target in the last 10 seconds once it had restocked its food or ammo, and then seek it out again</w:t>
+      </w:r>
+      <w:r>
+        <w:t xml:space="preserve">. I made the changes required of </w:t>
       </w:r>
       <w:proofErr w:type="spellStart"/>
       <w:r>
@@ -698,6 +689,9 @@
       <w:proofErr w:type="spellEnd"/>
       <w:r>
         <w:t>(), tweaked the print to screen code slightly to show health as being out of fifty, rather than just N amount of health, and reordered some logic for the shooter so that hunger would always be checked before weapons and ammo, as running out of ammo wouldn’t kill the soldier, but starving would.</w:t>
+      </w:r>
+      <w:r>
+        <w:t xml:space="preserve"> I then added the field to store when the soldier was last aware of the target while restocking, and the logic for it to store the current time if it spotted it while restocking, and to check that it hadn’t reached the time out limit for resuming its attack while it was restocking and once it had restocked.</w:t>
       </w:r>
     </w:p>
     <w:p>
@@ -846,22 +840,22 @@
         <mc:AlternateContent>
           <mc:Choice Requires="wps">
             <w:drawing>
-              <wp:anchor distT="0" distB="0" distL="114300" distR="114300" simplePos="0" relativeHeight="251685888" behindDoc="1" locked="0" layoutInCell="1" allowOverlap="1" wp14:anchorId="0B0931C9" wp14:editId="60CE9B8C">
+              <wp:anchor distT="0" distB="0" distL="114300" distR="114300" simplePos="0" relativeHeight="251685888" behindDoc="1" locked="0" layoutInCell="1" allowOverlap="1" wp14:anchorId="0B0931C9" wp14:editId="0C78A9C8">
                 <wp:simplePos x="0" y="0"/>
                 <wp:positionH relativeFrom="column">
-                  <wp:posOffset>-2540</wp:posOffset>
+                  <wp:posOffset>-238125</wp:posOffset>
                 </wp:positionH>
                 <wp:positionV relativeFrom="paragraph">
-                  <wp:posOffset>6862445</wp:posOffset>
+                  <wp:posOffset>6305550</wp:posOffset>
                 </wp:positionV>
-                <wp:extent cx="5731510" cy="635"/>
-                <wp:effectExtent l="0" t="0" r="2540" b="6985"/>
+                <wp:extent cx="6305550" cy="723900"/>
+                <wp:effectExtent l="0" t="0" r="0" b="0"/>
                 <wp:wrapTight wrapText="bothSides">
                   <wp:wrapPolygon edited="0">
                     <wp:start x="0" y="0"/>
-                    <wp:lineTo x="0" y="21122"/>
-                    <wp:lineTo x="21538" y="21122"/>
-                    <wp:lineTo x="21538" y="0"/>
+                    <wp:lineTo x="0" y="21032"/>
+                    <wp:lineTo x="21535" y="21032"/>
+                    <wp:lineTo x="21535" y="0"/>
                     <wp:lineTo x="0" y="0"/>
                   </wp:wrapPolygon>
                 </wp:wrapTight>
@@ -874,7 +868,7 @@
                       <wps:spPr>
                         <a:xfrm>
                           <a:off x="0" y="0"/>
-                          <a:ext cx="5731510" cy="635"/>
+                          <a:ext cx="6305550" cy="723900"/>
                         </a:xfrm>
                         <a:prstGeom prst="rect">
                           <a:avLst/>
@@ -914,6 +908,9 @@
                             <w:r>
                               <w:t>) method, where the soldier figures out what it’s going to do. It updates its field of view, checks it’s not hungry or needing to swap its weapons, then sorts out what its going to do. If it is hungry or needs to change its weapons, it goes to the appropriate refilling station instead.</w:t>
                             </w:r>
+                            <w:r>
+                              <w:t xml:space="preserve"> If it was attacking the target when it needed to go and restock, or it spots the target along the way, once it restocks, if when it spotted the target hasn’t timed out, it seeks the target again to resume its attack.</w:t>
+                            </w:r>
                           </w:p>
                         </w:txbxContent>
                       </wps:txbx>
@@ -921,11 +918,17 @@
                         <a:prstTxWarp prst="textNoShape">
                           <a:avLst/>
                         </a:prstTxWarp>
-                        <a:spAutoFit/>
+                        <a:noAutofit/>
                       </wps:bodyPr>
                     </wps:wsp>
                   </a:graphicData>
                 </a:graphic>
+                <wp14:sizeRelH relativeFrom="margin">
+                  <wp14:pctWidth>0</wp14:pctWidth>
+                </wp14:sizeRelH>
+                <wp14:sizeRelV relativeFrom="margin">
+                  <wp14:pctHeight>0</wp14:pctHeight>
+                </wp14:sizeRelV>
               </wp:anchor>
             </w:drawing>
           </mc:Choice>
@@ -935,8 +938,8 @@
                 <v:stroke joinstyle="miter"/>
                 <v:path gradientshapeok="t" o:connecttype="rect"/>
               </v:shapetype>
-              <v:shape id="Text Box 16" o:spid="_x0000_s1026" type="#_x0000_t202" style="position:absolute;left:0;text-align:left;margin-left:-.2pt;margin-top:540.35pt;width:451.3pt;height:.05pt;z-index:-251630592;visibility:visible;mso-wrap-style:square;mso-wrap-distance-left:9pt;mso-wrap-distance-top:0;mso-wrap-distance-right:9pt;mso-wrap-distance-bottom:0;mso-position-horizontal:absolute;mso-position-horizontal-relative:text;mso-position-vertical:absolute;mso-position-vertical-relative:text;v-text-anchor:top" o:gfxdata="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" stroked="f">
-                <v:textbox style="mso-fit-shape-to-text:t" inset="0,0,0,0">
+              <v:shape id="Text Box 16" o:spid="_x0000_s1026" type="#_x0000_t202" style="position:absolute;left:0;text-align:left;margin-left:-18.75pt;margin-top:496.5pt;width:496.5pt;height:57pt;z-index:-251630592;visibility:visible;mso-wrap-style:square;mso-width-percent:0;mso-height-percent:0;mso-wrap-distance-left:9pt;mso-wrap-distance-top:0;mso-wrap-distance-right:9pt;mso-wrap-distance-bottom:0;mso-position-horizontal:absolute;mso-position-horizontal-relative:text;mso-position-vertical:absolute;mso-position-vertical-relative:text;mso-width-percent:0;mso-height-percent:0;mso-width-relative:margin;mso-height-relative:margin;v-text-anchor:top" o:gfxdata="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" stroked="f">
+                <v:textbox inset="0,0,0,0">
                   <w:txbxContent>
                     <w:p>
                       <w:pPr>
@@ -964,6 +967,9 @@
                       <w:r>
                         <w:t>) method, where the soldier figures out what it’s going to do. It updates its field of view, checks it’s not hungry or needing to swap its weapons, then sorts out what its going to do. If it is hungry or needs to change its weapons, it goes to the appropriate refilling station instead.</w:t>
                       </w:r>
+                      <w:r>
+                        <w:t xml:space="preserve"> If it was attacking the target when it needed to go and restock, or it spots the target along the way, once it restocks, if when it spotted the target hasn’t timed out, it seeks the target again to resume its attack.</w:t>
+                      </w:r>
                     </w:p>
                   </w:txbxContent>
                 </v:textbox>
@@ -978,26 +984,26 @@
           <w:noProof/>
         </w:rPr>
         <w:drawing>
-          <wp:anchor distT="0" distB="0" distL="114300" distR="114300" simplePos="0" relativeHeight="251687936" behindDoc="0" locked="0" layoutInCell="1" allowOverlap="1" wp14:anchorId="6ECA3D88" wp14:editId="6477BE5B">
+          <wp:anchor distT="0" distB="0" distL="114300" distR="114300" simplePos="0" relativeHeight="251698176" behindDoc="0" locked="0" layoutInCell="1" allowOverlap="1" wp14:anchorId="7643863A" wp14:editId="33FE5C45">
             <wp:simplePos x="0" y="0"/>
             <wp:positionH relativeFrom="column">
-              <wp:posOffset>0</wp:posOffset>
+              <wp:posOffset>-238125</wp:posOffset>
             </wp:positionH>
             <wp:positionV relativeFrom="paragraph">
               <wp:posOffset>3228975</wp:posOffset>
             </wp:positionV>
-            <wp:extent cx="5731510" cy="3601085"/>
-            <wp:effectExtent l="0" t="0" r="2540" b="0"/>
+            <wp:extent cx="6305550" cy="3015615"/>
+            <wp:effectExtent l="0" t="0" r="0" b="0"/>
             <wp:wrapTight wrapText="bothSides">
               <wp:wrapPolygon edited="0">
                 <wp:start x="0" y="0"/>
-                <wp:lineTo x="0" y="21482"/>
-                <wp:lineTo x="21538" y="21482"/>
-                <wp:lineTo x="21538" y="0"/>
+                <wp:lineTo x="0" y="21423"/>
+                <wp:lineTo x="21535" y="21423"/>
+                <wp:lineTo x="21535" y="0"/>
                 <wp:lineTo x="0" y="0"/>
               </wp:wrapPolygon>
             </wp:wrapTight>
-            <wp:docPr id="17" name="Picture 17"/>
+            <wp:docPr id="2" name="Picture 2"/>
             <wp:cNvGraphicFramePr>
               <a:graphicFrameLocks xmlns:a="http://schemas.openxmlformats.org/drawingml/2006/main" noChangeAspect="1"/>
             </wp:cNvGraphicFramePr>
@@ -1017,63 +1023,7 @@
                   <pic:spPr>
                     <a:xfrm>
                       <a:off x="0" y="0"/>
-                      <a:ext cx="5731510" cy="3601085"/>
-                    </a:xfrm>
-                    <a:prstGeom prst="rect">
-                      <a:avLst/>
-                    </a:prstGeom>
-                  </pic:spPr>
-                </pic:pic>
-              </a:graphicData>
-            </a:graphic>
-          </wp:anchor>
-        </w:drawing>
-      </w:r>
-      <w:r>
-        <w:rPr>
-          <w:noProof/>
-        </w:rPr>
-        <w:drawing>
-          <wp:anchor distT="0" distB="0" distL="114300" distR="114300" simplePos="0" relativeHeight="251689984" behindDoc="0" locked="0" layoutInCell="1" allowOverlap="1" wp14:anchorId="70008C33" wp14:editId="00AB2F1E">
-            <wp:simplePos x="0" y="0"/>
-            <wp:positionH relativeFrom="column">
-              <wp:posOffset>0</wp:posOffset>
-            </wp:positionH>
-            <wp:positionV relativeFrom="paragraph">
-              <wp:posOffset>7450931</wp:posOffset>
-            </wp:positionV>
-            <wp:extent cx="2809875" cy="1401603"/>
-            <wp:effectExtent l="0" t="0" r="0" b="8255"/>
-            <wp:wrapTight wrapText="bothSides">
-              <wp:wrapPolygon edited="0">
-                <wp:start x="0" y="0"/>
-                <wp:lineTo x="0" y="21434"/>
-                <wp:lineTo x="21380" y="21434"/>
-                <wp:lineTo x="21380" y="0"/>
-                <wp:lineTo x="0" y="0"/>
-              </wp:wrapPolygon>
-            </wp:wrapTight>
-            <wp:docPr id="18" name="Picture 18"/>
-            <wp:cNvGraphicFramePr>
-              <a:graphicFrameLocks xmlns:a="http://schemas.openxmlformats.org/drawingml/2006/main" noChangeAspect="1"/>
-            </wp:cNvGraphicFramePr>
-            <a:graphic xmlns:a="http://schemas.openxmlformats.org/drawingml/2006/main">
-              <a:graphicData uri="http://schemas.openxmlformats.org/drawingml/2006/picture">
-                <pic:pic xmlns:pic="http://schemas.openxmlformats.org/drawingml/2006/picture">
-                  <pic:nvPicPr>
-                    <pic:cNvPr id="1" name=""/>
-                    <pic:cNvPicPr/>
-                  </pic:nvPicPr>
-                  <pic:blipFill>
-                    <a:blip r:embed="rId7"/>
-                    <a:stretch>
-                      <a:fillRect/>
-                    </a:stretch>
-                  </pic:blipFill>
-                  <pic:spPr>
-                    <a:xfrm>
-                      <a:off x="0" y="0"/>
-                      <a:ext cx="2811120" cy="1402224"/>
+                      <a:ext cx="6305550" cy="3015615"/>
                     </a:xfrm>
                     <a:prstGeom prst="rect">
                       <a:avLst/>
@@ -1098,7 +1048,7 @@
         <mc:AlternateContent>
           <mc:Choice Requires="wps">
             <w:drawing>
-              <wp:anchor distT="0" distB="0" distL="114300" distR="114300" simplePos="0" relativeHeight="251683840" behindDoc="1" locked="0" layoutInCell="1" allowOverlap="1" wp14:anchorId="134ACC43" wp14:editId="423B557C">
+              <wp:anchor distT="0" distB="0" distL="114300" distR="114300" simplePos="0" relativeHeight="251683840" behindDoc="1" locked="0" layoutInCell="1" allowOverlap="1" wp14:anchorId="134ACC43" wp14:editId="2472DABA">
                 <wp:simplePos x="0" y="0"/>
                 <wp:positionH relativeFrom="column">
                   <wp:posOffset>0</wp:posOffset>
@@ -1150,14 +1100,27 @@
                             <w:r>
                               <w:t xml:space="preserve">Figure </w:t>
                             </w:r>
-                            <w:fldSimple w:instr=" SEQ Figure \* ARABIC ">
-                              <w:r>
-                                <w:rPr>
-                                  <w:noProof/>
-                                </w:rPr>
-                                <w:t>1</w:t>
-                              </w:r>
-                            </w:fldSimple>
+                            <w:r>
+                              <w:fldChar w:fldCharType="begin"/>
+                            </w:r>
+                            <w:r>
+                              <w:instrText xml:space="preserve"> SEQ Figure \* ARABIC </w:instrText>
+                            </w:r>
+                            <w:r>
+                              <w:fldChar w:fldCharType="separate"/>
+                            </w:r>
+                            <w:r>
+                              <w:rPr>
+                                <w:noProof/>
+                              </w:rPr>
+                              <w:t>1</w:t>
+                            </w:r>
+                            <w:r>
+                              <w:rPr>
+                                <w:noProof/>
+                              </w:rPr>
+                              <w:fldChar w:fldCharType="end"/>
+                            </w:r>
                             <w:r>
                               <w:t>: the weapon class.</w:t>
                             </w:r>
@@ -1191,14 +1154,27 @@
                       <w:r>
                         <w:t xml:space="preserve">Figure </w:t>
                       </w:r>
-                      <w:fldSimple w:instr=" SEQ Figure \* ARABIC ">
-                        <w:r>
-                          <w:rPr>
-                            <w:noProof/>
-                          </w:rPr>
-                          <w:t>1</w:t>
-                        </w:r>
-                      </w:fldSimple>
+                      <w:r>
+                        <w:fldChar w:fldCharType="begin"/>
+                      </w:r>
+                      <w:r>
+                        <w:instrText xml:space="preserve"> SEQ Figure \* ARABIC </w:instrText>
+                      </w:r>
+                      <w:r>
+                        <w:fldChar w:fldCharType="separate"/>
+                      </w:r>
+                      <w:r>
+                        <w:rPr>
+                          <w:noProof/>
+                        </w:rPr>
+                        <w:t>1</w:t>
+                      </w:r>
+                      <w:r>
+                        <w:rPr>
+                          <w:noProof/>
+                        </w:rPr>
+                        <w:fldChar w:fldCharType="end"/>
+                      </w:r>
                       <w:r>
                         <w:t>: the weapon class.</w:t>
                       </w:r>
@@ -1247,7 +1223,7 @@
                     <pic:cNvPicPr/>
                   </pic:nvPicPr>
                   <pic:blipFill>
-                    <a:blip r:embed="rId8"/>
+                    <a:blip r:embed="rId7"/>
                     <a:stretch>
                       <a:fillRect/>
                     </a:stretch>
@@ -1284,22 +1260,22 @@
         <mc:AlternateContent>
           <mc:Choice Requires="wps">
             <w:drawing>
-              <wp:anchor distT="0" distB="0" distL="114300" distR="114300" simplePos="0" relativeHeight="251692032" behindDoc="1" locked="0" layoutInCell="1" allowOverlap="1" wp14:anchorId="191A33E9" wp14:editId="6E725E9C">
+              <wp:anchor distT="0" distB="0" distL="114300" distR="114300" simplePos="0" relativeHeight="251692032" behindDoc="1" locked="0" layoutInCell="1" allowOverlap="1" wp14:anchorId="191A33E9" wp14:editId="11184001">
                 <wp:simplePos x="0" y="0"/>
                 <wp:positionH relativeFrom="column">
-                  <wp:posOffset>2924175</wp:posOffset>
+                  <wp:posOffset>4152900</wp:posOffset>
                 </wp:positionH>
                 <wp:positionV relativeFrom="paragraph">
-                  <wp:posOffset>7571105</wp:posOffset>
+                  <wp:posOffset>7161530</wp:posOffset>
                 </wp:positionV>
-                <wp:extent cx="2807335" cy="635"/>
-                <wp:effectExtent l="0" t="0" r="0" b="6985"/>
+                <wp:extent cx="1464310" cy="1200150"/>
+                <wp:effectExtent l="0" t="0" r="2540" b="0"/>
                 <wp:wrapTight wrapText="bothSides">
                   <wp:wrapPolygon edited="0">
                     <wp:start x="0" y="0"/>
-                    <wp:lineTo x="0" y="21122"/>
-                    <wp:lineTo x="21400" y="21122"/>
-                    <wp:lineTo x="21400" y="0"/>
+                    <wp:lineTo x="0" y="21257"/>
+                    <wp:lineTo x="21356" y="21257"/>
+                    <wp:lineTo x="21356" y="0"/>
                     <wp:lineTo x="0" y="0"/>
                   </wp:wrapPolygon>
                 </wp:wrapTight>
@@ -1312,7 +1288,7 @@
                       <wps:spPr>
                         <a:xfrm>
                           <a:off x="0" y="0"/>
-                          <a:ext cx="2807335" cy="635"/>
+                          <a:ext cx="1464310" cy="1200150"/>
                         </a:xfrm>
                         <a:prstGeom prst="rect">
                           <a:avLst/>
@@ -1343,7 +1319,7 @@
                         <a:prstTxWarp prst="textNoShape">
                           <a:avLst/>
                         </a:prstTxWarp>
-                        <a:spAutoFit/>
+                        <a:noAutofit/>
                       </wps:bodyPr>
                     </wps:wsp>
                   </a:graphicData>
@@ -1359,8 +1335,8 @@
           </mc:Choice>
           <mc:Fallback>
             <w:pict>
-              <v:shape w14:anchorId="191A33E9" id="Text Box 19" o:spid="_x0000_s1028" type="#_x0000_t202" style="position:absolute;left:0;text-align:left;margin-left:230.25pt;margin-top:596.15pt;width:221.05pt;height:.05pt;z-index:-251624448;visibility:visible;mso-wrap-style:square;mso-width-percent:0;mso-height-percent:0;mso-wrap-distance-left:9pt;mso-wrap-distance-top:0;mso-wrap-distance-right:9pt;mso-wrap-distance-bottom:0;mso-position-horizontal:absolute;mso-position-horizontal-relative:text;mso-position-vertical:absolute;mso-position-vertical-relative:text;mso-width-percent:0;mso-height-percent:0;mso-width-relative:margin;mso-height-relative:margin;v-text-anchor:top" o:gfxdata="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" stroked="f">
-                <v:textbox style="mso-fit-shape-to-text:t" inset="0,0,0,0">
+              <v:shape w14:anchorId="191A33E9" id="Text Box 19" o:spid="_x0000_s1028" type="#_x0000_t202" style="position:absolute;left:0;text-align:left;margin-left:327pt;margin-top:563.9pt;width:115.3pt;height:94.5pt;z-index:-251624448;visibility:visible;mso-wrap-style:square;mso-width-percent:0;mso-height-percent:0;mso-wrap-distance-left:9pt;mso-wrap-distance-top:0;mso-wrap-distance-right:9pt;mso-wrap-distance-bottom:0;mso-position-horizontal:absolute;mso-position-horizontal-relative:text;mso-position-vertical:absolute;mso-position-vertical-relative:text;mso-width-percent:0;mso-height-percent:0;mso-width-relative:margin;mso-height-relative:margin;v-text-anchor:top" o:gfxdata="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" stroked="f">
+                <v:textbox inset="0,0,0,0">
                   <w:txbxContent>
                     <w:p>
                       <w:pPr>
@@ -1394,18 +1370,67 @@
           <w:noProof/>
         </w:rPr>
       </w:pPr>
-    </w:p>
-    <w:p>
-      <w:pPr>
+      <w:r>
         <w:rPr>
           <w:noProof/>
         </w:rPr>
-      </w:pPr>
-      <w:r>
-        <w:rPr>
-          <w:noProof/>
-        </w:rPr>
-        <w:br w:type="page"/>
+        <w:drawing>
+          <wp:anchor distT="0" distB="0" distL="114300" distR="114300" simplePos="0" relativeHeight="251700224" behindDoc="0" locked="0" layoutInCell="1" allowOverlap="1" wp14:anchorId="371EB6D4" wp14:editId="579023DD">
+            <wp:simplePos x="0" y="0"/>
+            <wp:positionH relativeFrom="column">
+              <wp:posOffset>0</wp:posOffset>
+            </wp:positionH>
+            <wp:positionV relativeFrom="paragraph">
+              <wp:posOffset>156210</wp:posOffset>
+            </wp:positionV>
+            <wp:extent cx="3926205" cy="1333500"/>
+            <wp:effectExtent l="0" t="0" r="0" b="0"/>
+            <wp:wrapTight wrapText="bothSides">
+              <wp:wrapPolygon edited="0">
+                <wp:start x="0" y="0"/>
+                <wp:lineTo x="0" y="21291"/>
+                <wp:lineTo x="21485" y="21291"/>
+                <wp:lineTo x="21485" y="0"/>
+                <wp:lineTo x="0" y="0"/>
+              </wp:wrapPolygon>
+            </wp:wrapTight>
+            <wp:docPr id="4" name="Picture 4"/>
+            <wp:cNvGraphicFramePr>
+              <a:graphicFrameLocks xmlns:a="http://schemas.openxmlformats.org/drawingml/2006/main" noChangeAspect="1"/>
+            </wp:cNvGraphicFramePr>
+            <a:graphic xmlns:a="http://schemas.openxmlformats.org/drawingml/2006/main">
+              <a:graphicData uri="http://schemas.openxmlformats.org/drawingml/2006/picture">
+                <pic:pic xmlns:pic="http://schemas.openxmlformats.org/drawingml/2006/picture">
+                  <pic:nvPicPr>
+                    <pic:cNvPr id="1" name=""/>
+                    <pic:cNvPicPr/>
+                  </pic:nvPicPr>
+                  <pic:blipFill>
+                    <a:blip r:embed="rId8"/>
+                    <a:stretch>
+                      <a:fillRect/>
+                    </a:stretch>
+                  </pic:blipFill>
+                  <pic:spPr>
+                    <a:xfrm>
+                      <a:off x="0" y="0"/>
+                      <a:ext cx="3926205" cy="1333500"/>
+                    </a:xfrm>
+                    <a:prstGeom prst="rect">
+                      <a:avLst/>
+                    </a:prstGeom>
+                  </pic:spPr>
+                </pic:pic>
+              </a:graphicData>
+            </a:graphic>
+            <wp14:sizeRelH relativeFrom="margin">
+              <wp14:pctWidth>0</wp14:pctWidth>
+            </wp14:sizeRelH>
+            <wp14:sizeRelV relativeFrom="margin">
+              <wp14:pctHeight>0</wp14:pctHeight>
+            </wp14:sizeRelV>
+          </wp:anchor>
+        </w:drawing>
       </w:r>
     </w:p>
     <w:p>
@@ -1838,6 +1863,9 @@
         </mc:AlternateContent>
       </w:r>
       <w:r>
+        <w:rPr>
+          <w:noProof/>
+        </w:rPr>
         <w:drawing>
           <wp:anchor distT="0" distB="0" distL="114300" distR="114300" simplePos="0" relativeHeight="251679744" behindDoc="0" locked="0" layoutInCell="1" allowOverlap="1" wp14:anchorId="668291D3" wp14:editId="785C8DB3">
             <wp:simplePos x="0" y="0"/>
@@ -2069,6 +2097,167 @@
       </w:r>
     </w:p>
     <w:p>
+      <w:r>
+        <w:br w:type="page"/>
+      </w:r>
+    </w:p>
+    <w:p>
+      <w:r>
+        <w:rPr>
+          <w:noProof/>
+        </w:rPr>
+        <w:lastRenderedPageBreak/>
+        <mc:AlternateContent>
+          <mc:Choice Requires="wps">
+            <w:drawing>
+              <wp:anchor distT="0" distB="0" distL="114300" distR="114300" simplePos="0" relativeHeight="251704320" behindDoc="1" locked="0" layoutInCell="1" allowOverlap="1" wp14:anchorId="7E77092E" wp14:editId="7972102C">
+                <wp:simplePos x="0" y="0"/>
+                <wp:positionH relativeFrom="column">
+                  <wp:posOffset>0</wp:posOffset>
+                </wp:positionH>
+                <wp:positionV relativeFrom="paragraph">
+                  <wp:posOffset>3011170</wp:posOffset>
+                </wp:positionV>
+                <wp:extent cx="5731510" cy="635"/>
+                <wp:effectExtent l="0" t="0" r="0" b="0"/>
+                <wp:wrapTight wrapText="bothSides">
+                  <wp:wrapPolygon edited="0">
+                    <wp:start x="0" y="0"/>
+                    <wp:lineTo x="0" y="21600"/>
+                    <wp:lineTo x="21600" y="21600"/>
+                    <wp:lineTo x="21600" y="0"/>
+                  </wp:wrapPolygon>
+                </wp:wrapTight>
+                <wp:docPr id="6" name="Text Box 6"/>
+                <wp:cNvGraphicFramePr/>
+                <a:graphic xmlns:a="http://schemas.openxmlformats.org/drawingml/2006/main">
+                  <a:graphicData uri="http://schemas.microsoft.com/office/word/2010/wordprocessingShape">
+                    <wps:wsp>
+                      <wps:cNvSpPr txBox="1"/>
+                      <wps:spPr>
+                        <a:xfrm>
+                          <a:off x="0" y="0"/>
+                          <a:ext cx="5731510" cy="635"/>
+                        </a:xfrm>
+                        <a:prstGeom prst="rect">
+                          <a:avLst/>
+                        </a:prstGeom>
+                        <a:solidFill>
+                          <a:prstClr val="white"/>
+                        </a:solidFill>
+                        <a:ln>
+                          <a:noFill/>
+                        </a:ln>
+                      </wps:spPr>
+                      <wps:txbx>
+                        <w:txbxContent>
+                          <w:p>
+                            <w:pPr>
+                              <w:pStyle w:val="Caption"/>
+                              <w:rPr>
+                                <w:noProof/>
+                              </w:rPr>
+                            </w:pPr>
+                            <w:r>
+                              <w:t>Figure 8: the soldier has restocked its ammo, and is now resuming its attack on the target, which it was previously attacking.</w:t>
+                            </w:r>
+                          </w:p>
+                        </w:txbxContent>
+                      </wps:txbx>
+                      <wps:bodyPr rot="0" spcFirstLastPara="0" vertOverflow="overflow" horzOverflow="overflow" vert="horz" wrap="square" lIns="0" tIns="0" rIns="0" bIns="0" numCol="1" spcCol="0" rtlCol="0" fromWordArt="0" anchor="t" anchorCtr="0" forceAA="0" compatLnSpc="1">
+                        <a:prstTxWarp prst="textNoShape">
+                          <a:avLst/>
+                        </a:prstTxWarp>
+                        <a:spAutoFit/>
+                      </wps:bodyPr>
+                    </wps:wsp>
+                  </a:graphicData>
+                </a:graphic>
+              </wp:anchor>
+            </w:drawing>
+          </mc:Choice>
+          <mc:Fallback>
+            <w:pict>
+              <v:shape w14:anchorId="7E77092E" id="Text Box 6" o:spid="_x0000_s1033" type="#_x0000_t202" style="position:absolute;left:0;text-align:left;margin-left:0;margin-top:237.1pt;width:451.3pt;height:.05pt;z-index:-251612160;visibility:visible;mso-wrap-style:square;mso-wrap-distance-left:9pt;mso-wrap-distance-top:0;mso-wrap-distance-right:9pt;mso-wrap-distance-bottom:0;mso-position-horizontal:absolute;mso-position-horizontal-relative:text;mso-position-vertical:absolute;mso-position-vertical-relative:text;v-text-anchor:top" o:gfxdata="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" stroked="f">
+                <v:textbox style="mso-fit-shape-to-text:t" inset="0,0,0,0">
+                  <w:txbxContent>
+                    <w:p>
+                      <w:pPr>
+                        <w:pStyle w:val="Caption"/>
+                        <w:rPr>
+                          <w:noProof/>
+                        </w:rPr>
+                      </w:pPr>
+                      <w:r>
+                        <w:t>Figure 8: the soldier has restocked its ammo, and is now resuming its attack on the target, which it was previously attacking.</w:t>
+                      </w:r>
+                    </w:p>
+                  </w:txbxContent>
+                </v:textbox>
+                <w10:wrap type="tight"/>
+              </v:shape>
+            </w:pict>
+          </mc:Fallback>
+        </mc:AlternateContent>
+      </w:r>
+      <w:r>
+        <w:rPr>
+          <w:noProof/>
+        </w:rPr>
+        <w:drawing>
+          <wp:anchor distT="0" distB="0" distL="114300" distR="114300" simplePos="0" relativeHeight="251702272" behindDoc="0" locked="0" layoutInCell="1" allowOverlap="1" wp14:anchorId="1811BBEE" wp14:editId="358F86A7">
+            <wp:simplePos x="0" y="0"/>
+            <wp:positionH relativeFrom="column">
+              <wp:posOffset>0</wp:posOffset>
+            </wp:positionH>
+            <wp:positionV relativeFrom="paragraph">
+              <wp:posOffset>0</wp:posOffset>
+            </wp:positionV>
+            <wp:extent cx="5731510" cy="2954020"/>
+            <wp:effectExtent l="0" t="0" r="2540" b="0"/>
+            <wp:wrapTight wrapText="bothSides">
+              <wp:wrapPolygon edited="0">
+                <wp:start x="0" y="0"/>
+                <wp:lineTo x="0" y="21451"/>
+                <wp:lineTo x="21538" y="21451"/>
+                <wp:lineTo x="21538" y="0"/>
+                <wp:lineTo x="0" y="0"/>
+              </wp:wrapPolygon>
+            </wp:wrapTight>
+            <wp:docPr id="5" name="Picture 5"/>
+            <wp:cNvGraphicFramePr>
+              <a:graphicFrameLocks xmlns:a="http://schemas.openxmlformats.org/drawingml/2006/main" noChangeAspect="1"/>
+            </wp:cNvGraphicFramePr>
+            <a:graphic xmlns:a="http://schemas.openxmlformats.org/drawingml/2006/main">
+              <a:graphicData uri="http://schemas.openxmlformats.org/drawingml/2006/picture">
+                <pic:pic xmlns:pic="http://schemas.openxmlformats.org/drawingml/2006/picture">
+                  <pic:nvPicPr>
+                    <pic:cNvPr id="1" name=""/>
+                    <pic:cNvPicPr/>
+                  </pic:nvPicPr>
+                  <pic:blipFill>
+                    <a:blip r:embed="rId13"/>
+                    <a:stretch>
+                      <a:fillRect/>
+                    </a:stretch>
+                  </pic:blipFill>
+                  <pic:spPr>
+                    <a:xfrm>
+                      <a:off x="0" y="0"/>
+                      <a:ext cx="5731510" cy="2954020"/>
+                    </a:xfrm>
+                    <a:prstGeom prst="rect">
+                      <a:avLst/>
+                    </a:prstGeom>
+                  </pic:spPr>
+                </pic:pic>
+              </a:graphicData>
+            </a:graphic>
+          </wp:anchor>
+        </w:drawing>
+      </w:r>
+    </w:p>
+    <w:p>
       <w:pPr>
         <w:pStyle w:val="Heading1"/>
       </w:pPr>
@@ -2160,10 +2349,21 @@
         <w:t xml:space="preserve"> left</w:t>
       </w:r>
       <w:r>
+        <w:t>, and to have it remember a) if it was attacking before restocking or b) if it spotted the target along the way and have it resume attacking the target once it restocked</w:t>
+      </w:r>
+      <w:r>
         <w:t>.</w:t>
       </w:r>
       <w:r>
-        <w:t xml:space="preserve"> Fixing that up was simple enough.</w:t>
+        <w:t xml:space="preserve"> </w:t>
+      </w:r>
+      <w:r>
+        <w:t xml:space="preserve">Making those two changes </w:t>
+      </w:r>
+      <w:bookmarkStart w:id="0" w:name="_GoBack"/>
+      <w:bookmarkEnd w:id="0"/>
+      <w:r>
+        <w:t>was simple enough.</w:t>
       </w:r>
     </w:p>
     <w:p>
@@ -2175,14 +2375,8 @@
         </w:numPr>
       </w:pPr>
       <w:r>
-        <w:t xml:space="preserve">Explosion avoidance was weirdly fiddly for some reason when I tried it, which I didn’t think it would be considering that I’d already managed to get agents avoiding obstacles and colliding with each other, and (at least) trying to not run into walls and to dodge projectiles. But </w:t>
-      </w:r>
-      <w:r>
-        <w:lastRenderedPageBreak/>
-        <w:t>apparently staying out of the range of an explosion was trickier than those, enough that I decided to leave it out and finish this task so I could instead attend to other homework.</w:t>
-      </w:r>
-      <w:bookmarkStart w:id="0" w:name="_GoBack"/>
-      <w:bookmarkEnd w:id="0"/>
+        <w:t>Explosion avoidance was weirdly fiddly for some reason when I tried it, which I didn’t think it would be considering that I’d already managed to get agents avoiding obstacles and colliding with each other, and (at least) trying to not run into walls and to dodge projectiles. But apparently staying out of the range of an explosion was trickier than those, enough that I decided to leave it out and finish this task so I could instead attend to other homework.</w:t>
+      </w:r>
     </w:p>
     <w:sectPr>
       <w:pgSz w:w="11906" w:h="16838"/>
@@ -3312,7 +3506,7 @@
 </file>
 
 <file path=customXml/itemProps1.xml><?xml version="1.0" encoding="utf-8"?>
-<ds:datastoreItem xmlns:ds="http://schemas.openxmlformats.org/officeDocument/2006/customXml" ds:itemID="{055B0B65-1884-4E33-9186-76588DF96D78}">
+<ds:datastoreItem xmlns:ds="http://schemas.openxmlformats.org/officeDocument/2006/customXml" ds:itemID="{CBF20644-DB62-49F9-850E-4F243AAAB483}">
   <ds:schemaRefs>
     <ds:schemaRef ds:uri="http://schemas.openxmlformats.org/officeDocument/2006/bibliography"/>
   </ds:schemaRefs>

</xml_diff>